<commit_message>
Day6, C# Day3 Documents
</commit_message>
<xml_diff>
--- a/Day5_C#_Day2/Methods in C#.docx
+++ b/Day5_C#_Day2/Methods in C#.docx
@@ -116,11 +116,23 @@
     <w:p>
       <w:pPr>
         <w:pStyle w:val="ListParagraph"/>
-      </w:pPr>
+        <w:numPr>
+          <w:ilvl w:val="0"/>
+          <w:numId w:val="6"/>
+        </w:numPr>
+      </w:pPr>
+      <w:r>
+        <w:t>Easy to test</w:t>
+      </w:r>
     </w:p>
     <w:p>
       <w:pPr>
         <w:pStyle w:val="ListParagraph"/>
+      </w:pPr>
+    </w:p>
+    <w:p>
+      <w:pPr>
+        <w:pStyle w:val="ListParagraph"/>
         <w:rPr>
           <w:highlight w:val="yellow"/>
         </w:rPr>
@@ -143,7 +155,49 @@
         <w:rPr>
           <w:highlight w:val="yellow"/>
         </w:rPr>
-        <w:t xml:space="preserve"> Return_type functionname(paramteres)</w:t>
+        <w:t xml:space="preserve"> </w:t>
+      </w:r>
+      <w:proofErr w:type="spellStart"/>
+      <w:r>
+        <w:rPr>
+          <w:highlight w:val="yellow"/>
+        </w:rPr>
+        <w:t>Return_type</w:t>
+      </w:r>
+      <w:proofErr w:type="spellEnd"/>
+      <w:r>
+        <w:rPr>
+          <w:highlight w:val="yellow"/>
+        </w:rPr>
+        <w:t xml:space="preserve"> </w:t>
+      </w:r>
+      <w:proofErr w:type="spellStart"/>
+      <w:r>
+        <w:rPr>
+          <w:highlight w:val="yellow"/>
+        </w:rPr>
+        <w:t>functionname</w:t>
+      </w:r>
+      <w:proofErr w:type="spellEnd"/>
+      <w:r>
+        <w:rPr>
+          <w:highlight w:val="yellow"/>
+        </w:rPr>
+        <w:t>(</w:t>
+      </w:r>
+      <w:proofErr w:type="spellStart"/>
+      <w:r>
+        <w:rPr>
+          <w:highlight w:val="yellow"/>
+        </w:rPr>
+        <w:t>paramteres</w:t>
+      </w:r>
+      <w:proofErr w:type="spellEnd"/>
+      <w:r>
+        <w:rPr>
+          <w:highlight w:val="yellow"/>
+        </w:rPr>
+        <w:t>)</w:t>
       </w:r>
     </w:p>
     <w:p>
@@ -228,7 +282,15 @@
         </w:numPr>
       </w:pPr>
       <w:r>
-        <w:t>Call By Value, Call By Reference</w:t>
+        <w:t xml:space="preserve">Call By Value, Call </w:t>
+      </w:r>
+      <w:proofErr w:type="gramStart"/>
+      <w:r>
+        <w:t>By</w:t>
+      </w:r>
+      <w:proofErr w:type="gramEnd"/>
+      <w:r>
+        <w:t xml:space="preserve"> Reference</w:t>
       </w:r>
     </w:p>
     <w:p>
@@ -265,6 +327,18 @@
       </w:pPr>
       <w:r>
         <w:t>Default / Optional Parameters</w:t>
+      </w:r>
+    </w:p>
+    <w:p>
+      <w:pPr>
+        <w:pStyle w:val="ListParagraph"/>
+        <w:numPr>
+          <w:ilvl w:val="0"/>
+          <w:numId w:val="7"/>
+        </w:numPr>
+      </w:pPr>
+      <w:r>
+        <w:t>Params Array</w:t>
       </w:r>
     </w:p>
     <w:p>
@@ -346,7 +420,29 @@
           <w:sz w:val="19"/>
           <w:szCs w:val="19"/>
         </w:rPr>
-        <w:t xml:space="preserve"> System.Collections.Generic;</w:t>
+        <w:t xml:space="preserve"> </w:t>
+      </w:r>
+      <w:proofErr w:type="spellStart"/>
+      <w:proofErr w:type="gramStart"/>
+      <w:r>
+        <w:rPr>
+          <w:rFonts w:ascii="Consolas" w:hAnsi="Consolas" w:cs="Consolas"/>
+          <w:color w:val="000000"/>
+          <w:sz w:val="19"/>
+          <w:szCs w:val="19"/>
+        </w:rPr>
+        <w:t>System.Collections.Generic</w:t>
+      </w:r>
+      <w:proofErr w:type="spellEnd"/>
+      <w:proofErr w:type="gramEnd"/>
+      <w:r>
+        <w:rPr>
+          <w:rFonts w:ascii="Consolas" w:hAnsi="Consolas" w:cs="Consolas"/>
+          <w:color w:val="000000"/>
+          <w:sz w:val="19"/>
+          <w:szCs w:val="19"/>
+        </w:rPr>
+        <w:t>;</w:t>
       </w:r>
     </w:p>
     <w:p>
@@ -384,7 +480,27 @@
           <w:sz w:val="19"/>
           <w:szCs w:val="19"/>
         </w:rPr>
-        <w:t xml:space="preserve"> System.Linq;</w:t>
+        <w:t xml:space="preserve"> </w:t>
+      </w:r>
+      <w:proofErr w:type="spellStart"/>
+      <w:r>
+        <w:rPr>
+          <w:rFonts w:ascii="Consolas" w:hAnsi="Consolas" w:cs="Consolas"/>
+          <w:color w:val="000000"/>
+          <w:sz w:val="19"/>
+          <w:szCs w:val="19"/>
+        </w:rPr>
+        <w:t>System.Linq</w:t>
+      </w:r>
+      <w:proofErr w:type="spellEnd"/>
+      <w:r>
+        <w:rPr>
+          <w:rFonts w:ascii="Consolas" w:hAnsi="Consolas" w:cs="Consolas"/>
+          <w:color w:val="000000"/>
+          <w:sz w:val="19"/>
+          <w:szCs w:val="19"/>
+        </w:rPr>
+        <w:t>;</w:t>
       </w:r>
     </w:p>
     <w:p>
@@ -422,7 +538,27 @@
           <w:sz w:val="19"/>
           <w:szCs w:val="19"/>
         </w:rPr>
-        <w:t xml:space="preserve"> System.Text;</w:t>
+        <w:t xml:space="preserve"> </w:t>
+      </w:r>
+      <w:proofErr w:type="spellStart"/>
+      <w:r>
+        <w:rPr>
+          <w:rFonts w:ascii="Consolas" w:hAnsi="Consolas" w:cs="Consolas"/>
+          <w:color w:val="000000"/>
+          <w:sz w:val="19"/>
+          <w:szCs w:val="19"/>
+        </w:rPr>
+        <w:t>System.Text</w:t>
+      </w:r>
+      <w:proofErr w:type="spellEnd"/>
+      <w:r>
+        <w:rPr>
+          <w:rFonts w:ascii="Consolas" w:hAnsi="Consolas" w:cs="Consolas"/>
+          <w:color w:val="000000"/>
+          <w:sz w:val="19"/>
+          <w:szCs w:val="19"/>
+        </w:rPr>
+        <w:t>;</w:t>
       </w:r>
     </w:p>
     <w:p>
@@ -460,7 +596,29 @@
           <w:sz w:val="19"/>
           <w:szCs w:val="19"/>
         </w:rPr>
-        <w:t xml:space="preserve"> System.Threading.Tasks;</w:t>
+        <w:t xml:space="preserve"> </w:t>
+      </w:r>
+      <w:proofErr w:type="spellStart"/>
+      <w:proofErr w:type="gramStart"/>
+      <w:r>
+        <w:rPr>
+          <w:rFonts w:ascii="Consolas" w:hAnsi="Consolas" w:cs="Consolas"/>
+          <w:color w:val="000000"/>
+          <w:sz w:val="19"/>
+          <w:szCs w:val="19"/>
+        </w:rPr>
+        <w:t>System.Threading.Tasks</w:t>
+      </w:r>
+      <w:proofErr w:type="spellEnd"/>
+      <w:proofErr w:type="gramEnd"/>
+      <w:r>
+        <w:rPr>
+          <w:rFonts w:ascii="Consolas" w:hAnsi="Consolas" w:cs="Consolas"/>
+          <w:color w:val="000000"/>
+          <w:sz w:val="19"/>
+          <w:szCs w:val="19"/>
+        </w:rPr>
+        <w:t>;</w:t>
       </w:r>
     </w:p>
     <w:p>
@@ -518,8 +676,19 @@
           <w:sz w:val="19"/>
           <w:szCs w:val="19"/>
         </w:rPr>
-        <w:t xml:space="preserve"> MtFirstProject</w:t>
-      </w:r>
+        <w:t xml:space="preserve"> </w:t>
+      </w:r>
+      <w:proofErr w:type="spellStart"/>
+      <w:r>
+        <w:rPr>
+          <w:rFonts w:ascii="Consolas" w:hAnsi="Consolas" w:cs="Consolas"/>
+          <w:color w:val="000000"/>
+          <w:sz w:val="19"/>
+          <w:szCs w:val="19"/>
+        </w:rPr>
+        <w:t>MtFirstProject</w:t>
+      </w:r>
+      <w:proofErr w:type="spellEnd"/>
     </w:p>
     <w:p>
       <w:pPr>
@@ -596,6 +765,7 @@
         </w:rPr>
         <w:t xml:space="preserve"> </w:t>
       </w:r>
+      <w:proofErr w:type="spellStart"/>
       <w:r>
         <w:rPr>
           <w:rFonts w:ascii="Consolas" w:hAnsi="Consolas" w:cs="Consolas"/>
@@ -605,6 +775,7 @@
         </w:rPr>
         <w:t>FunctionsDemo</w:t>
       </w:r>
+      <w:proofErr w:type="spellEnd"/>
     </w:p>
     <w:p>
       <w:pPr>
@@ -812,7 +983,47 @@
           <w:sz w:val="19"/>
           <w:szCs w:val="19"/>
         </w:rPr>
-        <w:t xml:space="preserve">            Console.WriteLine(x +  y);</w:t>
+        <w:t xml:space="preserve">            </w:t>
+      </w:r>
+      <w:proofErr w:type="spellStart"/>
+      <w:r>
+        <w:rPr>
+          <w:rFonts w:ascii="Consolas" w:hAnsi="Consolas" w:cs="Consolas"/>
+          <w:color w:val="000000"/>
+          <w:sz w:val="19"/>
+          <w:szCs w:val="19"/>
+        </w:rPr>
+        <w:t>Console.WriteLine</w:t>
+      </w:r>
+      <w:proofErr w:type="spellEnd"/>
+      <w:r>
+        <w:rPr>
+          <w:rFonts w:ascii="Consolas" w:hAnsi="Consolas" w:cs="Consolas"/>
+          <w:color w:val="000000"/>
+          <w:sz w:val="19"/>
+          <w:szCs w:val="19"/>
+        </w:rPr>
+        <w:t xml:space="preserve">(x </w:t>
+      </w:r>
+      <w:proofErr w:type="gramStart"/>
+      <w:r>
+        <w:rPr>
+          <w:rFonts w:ascii="Consolas" w:hAnsi="Consolas" w:cs="Consolas"/>
+          <w:color w:val="000000"/>
+          <w:sz w:val="19"/>
+          <w:szCs w:val="19"/>
+        </w:rPr>
+        <w:t>+  y</w:t>
+      </w:r>
+      <w:proofErr w:type="gramEnd"/>
+      <w:r>
+        <w:rPr>
+          <w:rFonts w:ascii="Consolas" w:hAnsi="Consolas" w:cs="Consolas"/>
+          <w:color w:val="000000"/>
+          <w:sz w:val="19"/>
+          <w:szCs w:val="19"/>
+        </w:rPr>
+        <w:t>);</w:t>
       </w:r>
     </w:p>
     <w:p>
@@ -1018,7 +1229,27 @@
           <w:sz w:val="19"/>
           <w:szCs w:val="19"/>
         </w:rPr>
-        <w:t xml:space="preserve">            Console.WriteLine(x + y + z);</w:t>
+        <w:t xml:space="preserve">            </w:t>
+      </w:r>
+      <w:proofErr w:type="spellStart"/>
+      <w:r>
+        <w:rPr>
+          <w:rFonts w:ascii="Consolas" w:hAnsi="Consolas" w:cs="Consolas"/>
+          <w:color w:val="000000"/>
+          <w:sz w:val="19"/>
+          <w:szCs w:val="19"/>
+        </w:rPr>
+        <w:t>Console.WriteLine</w:t>
+      </w:r>
+      <w:proofErr w:type="spellEnd"/>
+      <w:r>
+        <w:rPr>
+          <w:rFonts w:ascii="Consolas" w:hAnsi="Consolas" w:cs="Consolas"/>
+          <w:color w:val="000000"/>
+          <w:sz w:val="19"/>
+          <w:szCs w:val="19"/>
+        </w:rPr>
+        <w:t>(x + y + z);</w:t>
       </w:r>
     </w:p>
     <w:p>
@@ -1206,7 +1437,27 @@
           <w:sz w:val="19"/>
           <w:szCs w:val="19"/>
         </w:rPr>
-        <w:t xml:space="preserve">            Console.WriteLine(x + y);</w:t>
+        <w:t xml:space="preserve">            </w:t>
+      </w:r>
+      <w:proofErr w:type="spellStart"/>
+      <w:r>
+        <w:rPr>
+          <w:rFonts w:ascii="Consolas" w:hAnsi="Consolas" w:cs="Consolas"/>
+          <w:color w:val="000000"/>
+          <w:sz w:val="19"/>
+          <w:szCs w:val="19"/>
+        </w:rPr>
+        <w:t>Console.WriteLine</w:t>
+      </w:r>
+      <w:proofErr w:type="spellEnd"/>
+      <w:r>
+        <w:rPr>
+          <w:rFonts w:ascii="Consolas" w:hAnsi="Consolas" w:cs="Consolas"/>
+          <w:color w:val="000000"/>
+          <w:sz w:val="19"/>
+          <w:szCs w:val="19"/>
+        </w:rPr>
+        <w:t>(x + y);</w:t>
       </w:r>
     </w:p>
     <w:p>
@@ -1300,7 +1551,27 @@
           <w:sz w:val="19"/>
           <w:szCs w:val="19"/>
         </w:rPr>
-        <w:t xml:space="preserve"> Main()</w:t>
+        <w:t xml:space="preserve"> </w:t>
+      </w:r>
+      <w:proofErr w:type="gramStart"/>
+      <w:r>
+        <w:rPr>
+          <w:rFonts w:ascii="Consolas" w:hAnsi="Consolas" w:cs="Consolas"/>
+          <w:color w:val="000000"/>
+          <w:sz w:val="19"/>
+          <w:szCs w:val="19"/>
+        </w:rPr>
+        <w:t>Main(</w:t>
+      </w:r>
+      <w:proofErr w:type="gramEnd"/>
+      <w:r>
+        <w:rPr>
+          <w:rFonts w:ascii="Consolas" w:hAnsi="Consolas" w:cs="Consolas"/>
+          <w:color w:val="000000"/>
+          <w:sz w:val="19"/>
+          <w:szCs w:val="19"/>
+        </w:rPr>
+        <w:t>)</w:t>
       </w:r>
     </w:p>
     <w:p>
@@ -1452,7 +1723,38 @@
           <w:sz w:val="19"/>
           <w:szCs w:val="19"/>
         </w:rPr>
-        <w:t xml:space="preserve">            AddNumbers(x, y);</w:t>
+        <w:t xml:space="preserve">            </w:t>
+      </w:r>
+      <w:proofErr w:type="spellStart"/>
+      <w:proofErr w:type="gramStart"/>
+      <w:r>
+        <w:rPr>
+          <w:rFonts w:ascii="Consolas" w:hAnsi="Consolas" w:cs="Consolas"/>
+          <w:color w:val="000000"/>
+          <w:sz w:val="19"/>
+          <w:szCs w:val="19"/>
+        </w:rPr>
+        <w:t>AddNumbers</w:t>
+      </w:r>
+      <w:proofErr w:type="spellEnd"/>
+      <w:r>
+        <w:rPr>
+          <w:rFonts w:ascii="Consolas" w:hAnsi="Consolas" w:cs="Consolas"/>
+          <w:color w:val="000000"/>
+          <w:sz w:val="19"/>
+          <w:szCs w:val="19"/>
+        </w:rPr>
+        <w:t>(</w:t>
+      </w:r>
+      <w:proofErr w:type="gramEnd"/>
+      <w:r>
+        <w:rPr>
+          <w:rFonts w:ascii="Consolas" w:hAnsi="Consolas" w:cs="Consolas"/>
+          <w:color w:val="000000"/>
+          <w:sz w:val="19"/>
+          <w:szCs w:val="19"/>
+        </w:rPr>
+        <w:t>x, y);</w:t>
       </w:r>
     </w:p>
     <w:p>
@@ -1565,7 +1867,15 @@
     <w:p/>
     <w:p>
       <w:r>
-        <w:t>Method Overloading &gt;  Overloading a method with different number and type of parameters</w:t>
+        <w:t xml:space="preserve">Method Overloading </w:t>
+      </w:r>
+      <w:proofErr w:type="gramStart"/>
+      <w:r>
+        <w:t>&gt;  Overloading</w:t>
+      </w:r>
+      <w:proofErr w:type="gramEnd"/>
+      <w:r>
+        <w:t xml:space="preserve"> a method with different number and type of parameters</w:t>
       </w:r>
     </w:p>
     <w:p>
@@ -1573,10 +1883,109 @@
         <w:t>It actually is Polymorphism</w:t>
       </w:r>
     </w:p>
+    <w:p>
+      <w:r>
+        <w:t>Polymorphism &gt; One name, different forms</w:t>
+      </w:r>
+    </w:p>
+    <w:p>
+      <w:r>
+        <w:t xml:space="preserve">Polymorphism </w:t>
+      </w:r>
+      <w:r>
+        <w:t>is of 2 types</w:t>
+      </w:r>
+    </w:p>
+    <w:p>
+      <w:pPr>
+        <w:pStyle w:val="ListParagraph"/>
+        <w:numPr>
+          <w:ilvl w:val="0"/>
+          <w:numId w:val="8"/>
+        </w:numPr>
+      </w:pPr>
+      <w:r>
+        <w:t xml:space="preserve">Compile Time &gt; Achieved thru </w:t>
+      </w:r>
+    </w:p>
+    <w:p>
+      <w:pPr>
+        <w:pStyle w:val="ListParagraph"/>
+        <w:numPr>
+          <w:ilvl w:val="1"/>
+          <w:numId w:val="8"/>
+        </w:numPr>
+        <w:rPr>
+          <w:highlight w:val="yellow"/>
+        </w:rPr>
+      </w:pPr>
+      <w:r>
+        <w:rPr>
+          <w:highlight w:val="yellow"/>
+        </w:rPr>
+        <w:t>Method Overloading</w:t>
+      </w:r>
+    </w:p>
+    <w:p>
+      <w:pPr>
+        <w:pStyle w:val="ListParagraph"/>
+        <w:numPr>
+          <w:ilvl w:val="1"/>
+          <w:numId w:val="8"/>
+        </w:numPr>
+      </w:pPr>
+      <w:r>
+        <w:t>Operator Overloading</w:t>
+      </w:r>
+    </w:p>
+    <w:p>
+      <w:pPr>
+        <w:pStyle w:val="ListParagraph"/>
+        <w:numPr>
+          <w:ilvl w:val="0"/>
+          <w:numId w:val="8"/>
+        </w:numPr>
+      </w:pPr>
+      <w:r>
+        <w:t xml:space="preserve">Run Time Polymorphism, also known as Dynamic Polymorphism &gt; Achieved thru Method </w:t>
+      </w:r>
+      <w:proofErr w:type="spellStart"/>
+      <w:r>
+        <w:t>Overrdiding</w:t>
+      </w:r>
+      <w:proofErr w:type="spellEnd"/>
+      <w:r>
+        <w:t xml:space="preserve">, Possible in Inheritance </w:t>
+      </w:r>
+    </w:p>
+    <w:p>
+      <w:pPr>
+        <w:ind w:left="1080"/>
+      </w:pPr>
+    </w:p>
     <w:p/>
     <w:p>
       <w:r>
-        <w:t>Named Parameters : While calling method, when you pass parameters, we are passing them using names</w:t>
+        <w:rPr>
+          <w:b/>
+          <w:bCs/>
+        </w:rPr>
+        <w:t xml:space="preserve">Named </w:t>
+      </w:r>
+      <w:proofErr w:type="gramStart"/>
+      <w:r>
+        <w:rPr>
+          <w:b/>
+          <w:bCs/>
+        </w:rPr>
+        <w:t>Parameters</w:t>
+      </w:r>
+      <w:r>
+        <w:t xml:space="preserve"> :</w:t>
+      </w:r>
+      <w:proofErr w:type="gramEnd"/>
+      <w:r>
+        <w:t xml:space="preserve"> While calling method, when you pass parameters, we are passing them using names</w:t>
       </w:r>
     </w:p>
     <w:p>
@@ -1585,8 +1994,31 @@
       </w:r>
     </w:p>
     <w:p>
-      <w:r>
-        <w:t>By default , a func</w:t>
+      <w:pPr>
+        <w:rPr>
+          <w:b/>
+          <w:bCs/>
+        </w:rPr>
+      </w:pPr>
+      <w:r>
+        <w:rPr>
+          <w:b/>
+          <w:bCs/>
+        </w:rPr>
+        <w:t>Output Parameters</w:t>
+      </w:r>
+    </w:p>
+    <w:p>
+      <w:r>
+        <w:t xml:space="preserve">By </w:t>
+      </w:r>
+      <w:proofErr w:type="gramStart"/>
+      <w:r>
+        <w:t>default ,</w:t>
+      </w:r>
+      <w:proofErr w:type="gramEnd"/>
+      <w:r>
+        <w:t xml:space="preserve"> a func</w:t>
       </w:r>
       <w:r>
         <w:t xml:space="preserve">tions returns how many values  = </w:t>
@@ -1648,8 +2080,19 @@
           <w:sz w:val="19"/>
           <w:szCs w:val="19"/>
         </w:rPr>
-        <w:t xml:space="preserve"> Calculation(</w:t>
-      </w:r>
+        <w:t xml:space="preserve"> </w:t>
+      </w:r>
+      <w:proofErr w:type="gramStart"/>
+      <w:r>
+        <w:rPr>
+          <w:rFonts w:ascii="Consolas" w:hAnsi="Consolas" w:cs="Consolas"/>
+          <w:color w:val="000000"/>
+          <w:sz w:val="19"/>
+          <w:szCs w:val="19"/>
+        </w:rPr>
+        <w:t>Calculation(</w:t>
+      </w:r>
+      <w:proofErr w:type="gramEnd"/>
       <w:r>
         <w:rPr>
           <w:rFonts w:ascii="Consolas" w:hAnsi="Consolas" w:cs="Consolas"/>
@@ -1756,7 +2199,27 @@
           <w:sz w:val="19"/>
           <w:szCs w:val="19"/>
         </w:rPr>
-        <w:t xml:space="preserve"> subt, </w:t>
+        <w:t xml:space="preserve"> </w:t>
+      </w:r>
+      <w:proofErr w:type="spellStart"/>
+      <w:r>
+        <w:rPr>
+          <w:rFonts w:ascii="Consolas" w:hAnsi="Consolas" w:cs="Consolas"/>
+          <w:color w:val="000000"/>
+          <w:sz w:val="19"/>
+          <w:szCs w:val="19"/>
+        </w:rPr>
+        <w:t>subt</w:t>
+      </w:r>
+      <w:proofErr w:type="spellEnd"/>
+      <w:r>
+        <w:rPr>
+          <w:rFonts w:ascii="Consolas" w:hAnsi="Consolas" w:cs="Consolas"/>
+          <w:color w:val="000000"/>
+          <w:sz w:val="19"/>
+          <w:szCs w:val="19"/>
+        </w:rPr>
+        <w:t xml:space="preserve">, </w:t>
       </w:r>
     </w:p>
     <w:p>
@@ -1852,283 +2315,6 @@
           <w:szCs w:val="19"/>
         </w:rPr>
         <w:t xml:space="preserve"> quotient)</w:t>
-      </w:r>
-    </w:p>
-    <w:p>
-      <w:pPr>
-        <w:autoSpaceDE w:val="0"/>
-        <w:autoSpaceDN w:val="0"/>
-        <w:adjustRightInd w:val="0"/>
-        <w:spacing w:after="0" w:line="240" w:lineRule="auto"/>
-        <w:rPr>
-          <w:rFonts w:ascii="Consolas" w:hAnsi="Consolas" w:cs="Consolas"/>
-          <w:color w:val="000000"/>
-          <w:sz w:val="19"/>
-          <w:szCs w:val="19"/>
-        </w:rPr>
-      </w:pPr>
-      <w:r>
-        <w:rPr>
-          <w:rFonts w:ascii="Consolas" w:hAnsi="Consolas" w:cs="Consolas"/>
-          <w:color w:val="000000"/>
-          <w:sz w:val="19"/>
-          <w:szCs w:val="19"/>
-        </w:rPr>
-        <w:t xml:space="preserve">        {</w:t>
-      </w:r>
-    </w:p>
-    <w:p>
-      <w:pPr>
-        <w:autoSpaceDE w:val="0"/>
-        <w:autoSpaceDN w:val="0"/>
-        <w:adjustRightInd w:val="0"/>
-        <w:spacing w:after="0" w:line="240" w:lineRule="auto"/>
-        <w:rPr>
-          <w:rFonts w:ascii="Consolas" w:hAnsi="Consolas" w:cs="Consolas"/>
-          <w:color w:val="000000"/>
-          <w:sz w:val="19"/>
-          <w:szCs w:val="19"/>
-        </w:rPr>
-      </w:pPr>
-      <w:r>
-        <w:rPr>
-          <w:rFonts w:ascii="Consolas" w:hAnsi="Consolas" w:cs="Consolas"/>
-          <w:color w:val="000000"/>
-          <w:sz w:val="19"/>
-          <w:szCs w:val="19"/>
-        </w:rPr>
-        <w:t xml:space="preserve">            add = x + y;</w:t>
-      </w:r>
-    </w:p>
-    <w:p>
-      <w:pPr>
-        <w:autoSpaceDE w:val="0"/>
-        <w:autoSpaceDN w:val="0"/>
-        <w:adjustRightInd w:val="0"/>
-        <w:spacing w:after="0" w:line="240" w:lineRule="auto"/>
-        <w:rPr>
-          <w:rFonts w:ascii="Consolas" w:hAnsi="Consolas" w:cs="Consolas"/>
-          <w:color w:val="000000"/>
-          <w:sz w:val="19"/>
-          <w:szCs w:val="19"/>
-        </w:rPr>
-      </w:pPr>
-      <w:r>
-        <w:rPr>
-          <w:rFonts w:ascii="Consolas" w:hAnsi="Consolas" w:cs="Consolas"/>
-          <w:color w:val="000000"/>
-          <w:sz w:val="19"/>
-          <w:szCs w:val="19"/>
-        </w:rPr>
-        <w:t xml:space="preserve">            subt = x - y;</w:t>
-      </w:r>
-    </w:p>
-    <w:p>
-      <w:pPr>
-        <w:autoSpaceDE w:val="0"/>
-        <w:autoSpaceDN w:val="0"/>
-        <w:adjustRightInd w:val="0"/>
-        <w:spacing w:after="0" w:line="240" w:lineRule="auto"/>
-        <w:rPr>
-          <w:rFonts w:ascii="Consolas" w:hAnsi="Consolas" w:cs="Consolas"/>
-          <w:color w:val="000000"/>
-          <w:sz w:val="19"/>
-          <w:szCs w:val="19"/>
-        </w:rPr>
-      </w:pPr>
-      <w:r>
-        <w:rPr>
-          <w:rFonts w:ascii="Consolas" w:hAnsi="Consolas" w:cs="Consolas"/>
-          <w:color w:val="000000"/>
-          <w:sz w:val="19"/>
-          <w:szCs w:val="19"/>
-        </w:rPr>
-        <w:t xml:space="preserve">            product = x * y;</w:t>
-      </w:r>
-    </w:p>
-    <w:p>
-      <w:pPr>
-        <w:autoSpaceDE w:val="0"/>
-        <w:autoSpaceDN w:val="0"/>
-        <w:adjustRightInd w:val="0"/>
-        <w:spacing w:after="0" w:line="240" w:lineRule="auto"/>
-        <w:rPr>
-          <w:rFonts w:ascii="Consolas" w:hAnsi="Consolas" w:cs="Consolas"/>
-          <w:color w:val="000000"/>
-          <w:sz w:val="19"/>
-          <w:szCs w:val="19"/>
-        </w:rPr>
-      </w:pPr>
-      <w:r>
-        <w:rPr>
-          <w:rFonts w:ascii="Consolas" w:hAnsi="Consolas" w:cs="Consolas"/>
-          <w:color w:val="000000"/>
-          <w:sz w:val="19"/>
-          <w:szCs w:val="19"/>
-        </w:rPr>
-        <w:t xml:space="preserve">            quotient = x / y;</w:t>
-      </w:r>
-    </w:p>
-    <w:p>
-      <w:r>
-        <w:rPr>
-          <w:rFonts w:ascii="Consolas" w:hAnsi="Consolas" w:cs="Consolas"/>
-          <w:color w:val="000000"/>
-          <w:sz w:val="19"/>
-          <w:szCs w:val="19"/>
-        </w:rPr>
-        <w:t xml:space="preserve">        }</w:t>
-      </w:r>
-    </w:p>
-    <w:p/>
-    <w:p>
-      <w:r>
-        <w:t>Optional / Default parameters</w:t>
-      </w:r>
-    </w:p>
-    <w:p>
-      <w:pPr>
-        <w:autoSpaceDE w:val="0"/>
-        <w:autoSpaceDN w:val="0"/>
-        <w:adjustRightInd w:val="0"/>
-        <w:spacing w:after="0" w:line="240" w:lineRule="auto"/>
-        <w:rPr>
-          <w:rFonts w:ascii="Consolas" w:hAnsi="Consolas" w:cs="Consolas"/>
-          <w:color w:val="000000"/>
-          <w:sz w:val="19"/>
-          <w:szCs w:val="19"/>
-        </w:rPr>
-      </w:pPr>
-      <w:r>
-        <w:rPr>
-          <w:rFonts w:ascii="Consolas" w:hAnsi="Consolas" w:cs="Consolas"/>
-          <w:color w:val="000000"/>
-          <w:sz w:val="19"/>
-          <w:szCs w:val="19"/>
-        </w:rPr>
-        <w:t xml:space="preserve">  </w:t>
-      </w:r>
-      <w:r>
-        <w:rPr>
-          <w:rFonts w:ascii="Consolas" w:hAnsi="Consolas" w:cs="Consolas"/>
-          <w:color w:val="008000"/>
-          <w:sz w:val="19"/>
-          <w:szCs w:val="19"/>
-        </w:rPr>
-        <w:t>// Default /  Optional Parameters</w:t>
-      </w:r>
-    </w:p>
-    <w:p>
-      <w:pPr>
-        <w:autoSpaceDE w:val="0"/>
-        <w:autoSpaceDN w:val="0"/>
-        <w:adjustRightInd w:val="0"/>
-        <w:spacing w:after="0" w:line="240" w:lineRule="auto"/>
-        <w:rPr>
-          <w:rFonts w:ascii="Consolas" w:hAnsi="Consolas" w:cs="Consolas"/>
-          <w:color w:val="000000"/>
-          <w:sz w:val="19"/>
-          <w:szCs w:val="19"/>
-        </w:rPr>
-      </w:pPr>
-      <w:r>
-        <w:rPr>
-          <w:rFonts w:ascii="Consolas" w:hAnsi="Consolas" w:cs="Consolas"/>
-          <w:color w:val="000000"/>
-          <w:sz w:val="19"/>
-          <w:szCs w:val="19"/>
-        </w:rPr>
-        <w:t xml:space="preserve">        </w:t>
-      </w:r>
-      <w:r>
-        <w:rPr>
-          <w:rFonts w:ascii="Consolas" w:hAnsi="Consolas" w:cs="Consolas"/>
-          <w:color w:val="0000FF"/>
-          <w:sz w:val="19"/>
-          <w:szCs w:val="19"/>
-        </w:rPr>
-        <w:t>static</w:t>
-      </w:r>
-      <w:r>
-        <w:rPr>
-          <w:rFonts w:ascii="Consolas" w:hAnsi="Consolas" w:cs="Consolas"/>
-          <w:color w:val="000000"/>
-          <w:sz w:val="19"/>
-          <w:szCs w:val="19"/>
-        </w:rPr>
-        <w:t xml:space="preserve"> </w:t>
-      </w:r>
-      <w:r>
-        <w:rPr>
-          <w:rFonts w:ascii="Consolas" w:hAnsi="Consolas" w:cs="Consolas"/>
-          <w:color w:val="0000FF"/>
-          <w:sz w:val="19"/>
-          <w:szCs w:val="19"/>
-        </w:rPr>
-        <w:t>void</w:t>
-      </w:r>
-      <w:r>
-        <w:rPr>
-          <w:rFonts w:ascii="Consolas" w:hAnsi="Consolas" w:cs="Consolas"/>
-          <w:color w:val="000000"/>
-          <w:sz w:val="19"/>
-          <w:szCs w:val="19"/>
-        </w:rPr>
-        <w:t xml:space="preserve"> SI(</w:t>
-      </w:r>
-      <w:r>
-        <w:rPr>
-          <w:rFonts w:ascii="Consolas" w:hAnsi="Consolas" w:cs="Consolas"/>
-          <w:color w:val="0000FF"/>
-          <w:sz w:val="19"/>
-          <w:szCs w:val="19"/>
-        </w:rPr>
-        <w:t>int</w:t>
-      </w:r>
-      <w:r>
-        <w:rPr>
-          <w:rFonts w:ascii="Consolas" w:hAnsi="Consolas" w:cs="Consolas"/>
-          <w:color w:val="000000"/>
-          <w:sz w:val="19"/>
-          <w:szCs w:val="19"/>
-        </w:rPr>
-        <w:t xml:space="preserve"> p=12000, </w:t>
-      </w:r>
-      <w:r>
-        <w:rPr>
-          <w:rFonts w:ascii="Consolas" w:hAnsi="Consolas" w:cs="Consolas"/>
-          <w:color w:val="0000FF"/>
-          <w:sz w:val="19"/>
-          <w:szCs w:val="19"/>
-        </w:rPr>
-        <w:t>int</w:t>
-      </w:r>
-      <w:r>
-        <w:rPr>
-          <w:rFonts w:ascii="Consolas" w:hAnsi="Consolas" w:cs="Consolas"/>
-          <w:color w:val="000000"/>
-          <w:sz w:val="19"/>
-          <w:szCs w:val="19"/>
-        </w:rPr>
-        <w:t xml:space="preserve"> rate=9, </w:t>
-      </w:r>
-      <w:r>
-        <w:rPr>
-          <w:rFonts w:ascii="Consolas" w:hAnsi="Consolas" w:cs="Consolas"/>
-          <w:color w:val="0000FF"/>
-          <w:sz w:val="19"/>
-          <w:szCs w:val="19"/>
-        </w:rPr>
-        <w:t>int</w:t>
-      </w:r>
-      <w:r>
-        <w:rPr>
-          <w:rFonts w:ascii="Consolas" w:hAnsi="Consolas" w:cs="Consolas"/>
-          <w:color w:val="000000"/>
-          <w:sz w:val="19"/>
-          <w:szCs w:val="19"/>
-        </w:rPr>
-        <w:t xml:space="preserve"> time=10)</w:t>
       </w:r>
     </w:p>
     <w:p>
@@ -2175,7 +2361,96 @@
           <w:sz w:val="19"/>
           <w:szCs w:val="19"/>
         </w:rPr>
-        <w:t xml:space="preserve">            Console.WriteLine((p*rate*time)/100);</w:t>
+        <w:t xml:space="preserve">            add = x + y;</w:t>
+      </w:r>
+    </w:p>
+    <w:p>
+      <w:pPr>
+        <w:autoSpaceDE w:val="0"/>
+        <w:autoSpaceDN w:val="0"/>
+        <w:adjustRightInd w:val="0"/>
+        <w:spacing w:after="0" w:line="240" w:lineRule="auto"/>
+        <w:rPr>
+          <w:rFonts w:ascii="Consolas" w:hAnsi="Consolas" w:cs="Consolas"/>
+          <w:color w:val="000000"/>
+          <w:sz w:val="19"/>
+          <w:szCs w:val="19"/>
+        </w:rPr>
+      </w:pPr>
+      <w:r>
+        <w:rPr>
+          <w:rFonts w:ascii="Consolas" w:hAnsi="Consolas" w:cs="Consolas"/>
+          <w:color w:val="000000"/>
+          <w:sz w:val="19"/>
+          <w:szCs w:val="19"/>
+        </w:rPr>
+        <w:t xml:space="preserve">            </w:t>
+      </w:r>
+      <w:proofErr w:type="spellStart"/>
+      <w:r>
+        <w:rPr>
+          <w:rFonts w:ascii="Consolas" w:hAnsi="Consolas" w:cs="Consolas"/>
+          <w:color w:val="000000"/>
+          <w:sz w:val="19"/>
+          <w:szCs w:val="19"/>
+        </w:rPr>
+        <w:t>subt</w:t>
+      </w:r>
+      <w:proofErr w:type="spellEnd"/>
+      <w:r>
+        <w:rPr>
+          <w:rFonts w:ascii="Consolas" w:hAnsi="Consolas" w:cs="Consolas"/>
+          <w:color w:val="000000"/>
+          <w:sz w:val="19"/>
+          <w:szCs w:val="19"/>
+        </w:rPr>
+        <w:t xml:space="preserve"> = x - y;</w:t>
+      </w:r>
+    </w:p>
+    <w:p>
+      <w:pPr>
+        <w:autoSpaceDE w:val="0"/>
+        <w:autoSpaceDN w:val="0"/>
+        <w:adjustRightInd w:val="0"/>
+        <w:spacing w:after="0" w:line="240" w:lineRule="auto"/>
+        <w:rPr>
+          <w:rFonts w:ascii="Consolas" w:hAnsi="Consolas" w:cs="Consolas"/>
+          <w:color w:val="000000"/>
+          <w:sz w:val="19"/>
+          <w:szCs w:val="19"/>
+        </w:rPr>
+      </w:pPr>
+      <w:r>
+        <w:rPr>
+          <w:rFonts w:ascii="Consolas" w:hAnsi="Consolas" w:cs="Consolas"/>
+          <w:color w:val="000000"/>
+          <w:sz w:val="19"/>
+          <w:szCs w:val="19"/>
+        </w:rPr>
+        <w:t xml:space="preserve">            product = x * y;</w:t>
+      </w:r>
+    </w:p>
+    <w:p>
+      <w:pPr>
+        <w:autoSpaceDE w:val="0"/>
+        <w:autoSpaceDN w:val="0"/>
+        <w:adjustRightInd w:val="0"/>
+        <w:spacing w:after="0" w:line="240" w:lineRule="auto"/>
+        <w:rPr>
+          <w:rFonts w:ascii="Consolas" w:hAnsi="Consolas" w:cs="Consolas"/>
+          <w:color w:val="000000"/>
+          <w:sz w:val="19"/>
+          <w:szCs w:val="19"/>
+        </w:rPr>
+      </w:pPr>
+      <w:r>
+        <w:rPr>
+          <w:rFonts w:ascii="Consolas" w:hAnsi="Consolas" w:cs="Consolas"/>
+          <w:color w:val="000000"/>
+          <w:sz w:val="19"/>
+          <w:szCs w:val="19"/>
+        </w:rPr>
+        <w:t xml:space="preserve">            quotient = x / y;</w:t>
       </w:r>
     </w:p>
     <w:p>
@@ -2191,6 +2466,863 @@
     </w:p>
     <w:p>
       <w:r>
+        <w:t>// Calling Part</w:t>
+      </w:r>
+    </w:p>
+    <w:p/>
+    <w:p>
+      <w:pPr>
+        <w:autoSpaceDE w:val="0"/>
+        <w:autoSpaceDN w:val="0"/>
+        <w:adjustRightInd w:val="0"/>
+        <w:spacing w:after="0" w:line="240" w:lineRule="auto"/>
+        <w:rPr>
+          <w:rFonts w:ascii="Cascadia Mono" w:hAnsi="Cascadia Mono" w:cs="Cascadia Mono"/>
+          <w:color w:val="000000"/>
+          <w:sz w:val="19"/>
+          <w:szCs w:val="19"/>
+        </w:rPr>
+      </w:pPr>
+      <w:r>
+        <w:rPr>
+          <w:rFonts w:ascii="Cascadia Mono" w:hAnsi="Cascadia Mono" w:cs="Cascadia Mono"/>
+          <w:color w:val="0000FF"/>
+          <w:sz w:val="19"/>
+          <w:szCs w:val="19"/>
+        </w:rPr>
+        <w:t>int</w:t>
+      </w:r>
+      <w:r>
+        <w:rPr>
+          <w:rFonts w:ascii="Cascadia Mono" w:hAnsi="Cascadia Mono" w:cs="Cascadia Mono"/>
+          <w:color w:val="000000"/>
+          <w:sz w:val="19"/>
+          <w:szCs w:val="19"/>
+        </w:rPr>
+        <w:t xml:space="preserve"> sum, subtract, product;</w:t>
+      </w:r>
+    </w:p>
+    <w:p>
+      <w:pPr>
+        <w:autoSpaceDE w:val="0"/>
+        <w:autoSpaceDN w:val="0"/>
+        <w:adjustRightInd w:val="0"/>
+        <w:spacing w:after="0" w:line="240" w:lineRule="auto"/>
+        <w:rPr>
+          <w:rFonts w:ascii="Cascadia Mono" w:hAnsi="Cascadia Mono" w:cs="Cascadia Mono"/>
+          <w:color w:val="000000"/>
+          <w:sz w:val="19"/>
+          <w:szCs w:val="19"/>
+        </w:rPr>
+      </w:pPr>
+      <w:r>
+        <w:rPr>
+          <w:rFonts w:ascii="Cascadia Mono" w:hAnsi="Cascadia Mono" w:cs="Cascadia Mono"/>
+          <w:color w:val="000000"/>
+          <w:sz w:val="19"/>
+          <w:szCs w:val="19"/>
+        </w:rPr>
+        <w:t xml:space="preserve">          </w:t>
+      </w:r>
+      <w:r>
+        <w:rPr>
+          <w:rFonts w:ascii="Cascadia Mono" w:hAnsi="Cascadia Mono" w:cs="Cascadia Mono"/>
+          <w:color w:val="0000FF"/>
+          <w:sz w:val="19"/>
+          <w:szCs w:val="19"/>
+        </w:rPr>
+        <w:t>float</w:t>
+      </w:r>
+      <w:r>
+        <w:rPr>
+          <w:rFonts w:ascii="Cascadia Mono" w:hAnsi="Cascadia Mono" w:cs="Cascadia Mono"/>
+          <w:color w:val="000000"/>
+          <w:sz w:val="19"/>
+          <w:szCs w:val="19"/>
+        </w:rPr>
+        <w:t xml:space="preserve"> remainder;</w:t>
+      </w:r>
+    </w:p>
+    <w:p>
+      <w:pPr>
+        <w:autoSpaceDE w:val="0"/>
+        <w:autoSpaceDN w:val="0"/>
+        <w:adjustRightInd w:val="0"/>
+        <w:spacing w:after="0" w:line="240" w:lineRule="auto"/>
+        <w:rPr>
+          <w:rFonts w:ascii="Cascadia Mono" w:hAnsi="Cascadia Mono" w:cs="Cascadia Mono"/>
+          <w:color w:val="000000"/>
+          <w:sz w:val="19"/>
+          <w:szCs w:val="19"/>
+        </w:rPr>
+      </w:pPr>
+      <w:r>
+        <w:rPr>
+          <w:rFonts w:ascii="Cascadia Mono" w:hAnsi="Cascadia Mono" w:cs="Cascadia Mono"/>
+          <w:color w:val="000000"/>
+          <w:sz w:val="19"/>
+          <w:szCs w:val="19"/>
+        </w:rPr>
+        <w:t xml:space="preserve">            </w:t>
+      </w:r>
+      <w:proofErr w:type="gramStart"/>
+      <w:r>
+        <w:rPr>
+          <w:rFonts w:ascii="Consolas" w:hAnsi="Consolas" w:cs="Consolas"/>
+          <w:color w:val="000000"/>
+          <w:sz w:val="19"/>
+          <w:szCs w:val="19"/>
+        </w:rPr>
+        <w:t>Calculation</w:t>
+      </w:r>
+      <w:r>
+        <w:rPr>
+          <w:rFonts w:ascii="Cascadia Mono" w:hAnsi="Cascadia Mono" w:cs="Cascadia Mono"/>
+          <w:color w:val="000000"/>
+          <w:sz w:val="19"/>
+          <w:szCs w:val="19"/>
+        </w:rPr>
+        <w:t>(</w:t>
+      </w:r>
+      <w:proofErr w:type="gramEnd"/>
+      <w:r>
+        <w:rPr>
+          <w:rFonts w:ascii="Cascadia Mono" w:hAnsi="Cascadia Mono" w:cs="Cascadia Mono"/>
+          <w:color w:val="000000"/>
+          <w:sz w:val="19"/>
+          <w:szCs w:val="19"/>
+        </w:rPr>
+        <w:t xml:space="preserve">20, 10, </w:t>
+      </w:r>
+      <w:r>
+        <w:rPr>
+          <w:rFonts w:ascii="Cascadia Mono" w:hAnsi="Cascadia Mono" w:cs="Cascadia Mono"/>
+          <w:color w:val="0000FF"/>
+          <w:sz w:val="19"/>
+          <w:szCs w:val="19"/>
+        </w:rPr>
+        <w:t>out</w:t>
+      </w:r>
+      <w:r>
+        <w:rPr>
+          <w:rFonts w:ascii="Cascadia Mono" w:hAnsi="Cascadia Mono" w:cs="Cascadia Mono"/>
+          <w:color w:val="000000"/>
+          <w:sz w:val="19"/>
+          <w:szCs w:val="19"/>
+        </w:rPr>
+        <w:t xml:space="preserve"> sum,</w:t>
+      </w:r>
+    </w:p>
+    <w:p>
+      <w:pPr>
+        <w:autoSpaceDE w:val="0"/>
+        <w:autoSpaceDN w:val="0"/>
+        <w:adjustRightInd w:val="0"/>
+        <w:spacing w:after="0" w:line="240" w:lineRule="auto"/>
+        <w:rPr>
+          <w:rFonts w:ascii="Cascadia Mono" w:hAnsi="Cascadia Mono" w:cs="Cascadia Mono"/>
+          <w:color w:val="000000"/>
+          <w:sz w:val="19"/>
+          <w:szCs w:val="19"/>
+        </w:rPr>
+      </w:pPr>
+      <w:r>
+        <w:rPr>
+          <w:rFonts w:ascii="Cascadia Mono" w:hAnsi="Cascadia Mono" w:cs="Cascadia Mono"/>
+          <w:color w:val="000000"/>
+          <w:sz w:val="19"/>
+          <w:szCs w:val="19"/>
+        </w:rPr>
+        <w:t xml:space="preserve">                </w:t>
+      </w:r>
+      <w:r>
+        <w:rPr>
+          <w:rFonts w:ascii="Cascadia Mono" w:hAnsi="Cascadia Mono" w:cs="Cascadia Mono"/>
+          <w:color w:val="0000FF"/>
+          <w:sz w:val="19"/>
+          <w:szCs w:val="19"/>
+        </w:rPr>
+        <w:t>out</w:t>
+      </w:r>
+      <w:r>
+        <w:rPr>
+          <w:rFonts w:ascii="Cascadia Mono" w:hAnsi="Cascadia Mono" w:cs="Cascadia Mono"/>
+          <w:color w:val="000000"/>
+          <w:sz w:val="19"/>
+          <w:szCs w:val="19"/>
+        </w:rPr>
+        <w:t xml:space="preserve"> subtract,</w:t>
+      </w:r>
+    </w:p>
+    <w:p>
+      <w:pPr>
+        <w:autoSpaceDE w:val="0"/>
+        <w:autoSpaceDN w:val="0"/>
+        <w:adjustRightInd w:val="0"/>
+        <w:spacing w:after="0" w:line="240" w:lineRule="auto"/>
+        <w:rPr>
+          <w:rFonts w:ascii="Cascadia Mono" w:hAnsi="Cascadia Mono" w:cs="Cascadia Mono"/>
+          <w:color w:val="000000"/>
+          <w:sz w:val="19"/>
+          <w:szCs w:val="19"/>
+        </w:rPr>
+      </w:pPr>
+      <w:r>
+        <w:rPr>
+          <w:rFonts w:ascii="Cascadia Mono" w:hAnsi="Cascadia Mono" w:cs="Cascadia Mono"/>
+          <w:color w:val="000000"/>
+          <w:sz w:val="19"/>
+          <w:szCs w:val="19"/>
+        </w:rPr>
+        <w:t xml:space="preserve">                </w:t>
+      </w:r>
+      <w:r>
+        <w:rPr>
+          <w:rFonts w:ascii="Cascadia Mono" w:hAnsi="Cascadia Mono" w:cs="Cascadia Mono"/>
+          <w:color w:val="0000FF"/>
+          <w:sz w:val="19"/>
+          <w:szCs w:val="19"/>
+        </w:rPr>
+        <w:t>out</w:t>
+      </w:r>
+      <w:r>
+        <w:rPr>
+          <w:rFonts w:ascii="Cascadia Mono" w:hAnsi="Cascadia Mono" w:cs="Cascadia Mono"/>
+          <w:color w:val="000000"/>
+          <w:sz w:val="19"/>
+          <w:szCs w:val="19"/>
+        </w:rPr>
+        <w:t xml:space="preserve"> product,</w:t>
+      </w:r>
+    </w:p>
+    <w:p>
+      <w:pPr>
+        <w:autoSpaceDE w:val="0"/>
+        <w:autoSpaceDN w:val="0"/>
+        <w:adjustRightInd w:val="0"/>
+        <w:spacing w:after="0" w:line="240" w:lineRule="auto"/>
+        <w:rPr>
+          <w:rFonts w:ascii="Cascadia Mono" w:hAnsi="Cascadia Mono" w:cs="Cascadia Mono"/>
+          <w:color w:val="000000"/>
+          <w:sz w:val="19"/>
+          <w:szCs w:val="19"/>
+        </w:rPr>
+      </w:pPr>
+      <w:r>
+        <w:rPr>
+          <w:rFonts w:ascii="Cascadia Mono" w:hAnsi="Cascadia Mono" w:cs="Cascadia Mono"/>
+          <w:color w:val="000000"/>
+          <w:sz w:val="19"/>
+          <w:szCs w:val="19"/>
+        </w:rPr>
+        <w:t xml:space="preserve">                </w:t>
+      </w:r>
+      <w:r>
+        <w:rPr>
+          <w:rFonts w:ascii="Cascadia Mono" w:hAnsi="Cascadia Mono" w:cs="Cascadia Mono"/>
+          <w:color w:val="0000FF"/>
+          <w:sz w:val="19"/>
+          <w:szCs w:val="19"/>
+        </w:rPr>
+        <w:t>out</w:t>
+      </w:r>
+      <w:r>
+        <w:rPr>
+          <w:rFonts w:ascii="Cascadia Mono" w:hAnsi="Cascadia Mono" w:cs="Cascadia Mono"/>
+          <w:color w:val="000000"/>
+          <w:sz w:val="19"/>
+          <w:szCs w:val="19"/>
+        </w:rPr>
+        <w:t xml:space="preserve"> remainder);</w:t>
+      </w:r>
+    </w:p>
+    <w:p>
+      <w:pPr>
+        <w:autoSpaceDE w:val="0"/>
+        <w:autoSpaceDN w:val="0"/>
+        <w:adjustRightInd w:val="0"/>
+        <w:spacing w:after="0" w:line="240" w:lineRule="auto"/>
+        <w:rPr>
+          <w:rFonts w:ascii="Cascadia Mono" w:hAnsi="Cascadia Mono" w:cs="Cascadia Mono"/>
+          <w:color w:val="000000"/>
+          <w:sz w:val="19"/>
+          <w:szCs w:val="19"/>
+        </w:rPr>
+      </w:pPr>
+      <w:r>
+        <w:rPr>
+          <w:rFonts w:ascii="Cascadia Mono" w:hAnsi="Cascadia Mono" w:cs="Cascadia Mono"/>
+          <w:color w:val="000000"/>
+          <w:sz w:val="19"/>
+          <w:szCs w:val="19"/>
+        </w:rPr>
+        <w:t xml:space="preserve">            </w:t>
+      </w:r>
+      <w:proofErr w:type="spellStart"/>
+      <w:r>
+        <w:rPr>
+          <w:rFonts w:ascii="Cascadia Mono" w:hAnsi="Cascadia Mono" w:cs="Cascadia Mono"/>
+          <w:color w:val="000000"/>
+          <w:sz w:val="19"/>
+          <w:szCs w:val="19"/>
+        </w:rPr>
+        <w:t>Console.WriteLine</w:t>
+      </w:r>
+      <w:proofErr w:type="spellEnd"/>
+      <w:r>
+        <w:rPr>
+          <w:rFonts w:ascii="Cascadia Mono" w:hAnsi="Cascadia Mono" w:cs="Cascadia Mono"/>
+          <w:color w:val="000000"/>
+          <w:sz w:val="19"/>
+          <w:szCs w:val="19"/>
+        </w:rPr>
+        <w:t>(</w:t>
+      </w:r>
+      <w:r>
+        <w:rPr>
+          <w:rFonts w:ascii="Cascadia Mono" w:hAnsi="Cascadia Mono" w:cs="Cascadia Mono"/>
+          <w:color w:val="A31515"/>
+          <w:sz w:val="19"/>
+          <w:szCs w:val="19"/>
+        </w:rPr>
+        <w:t xml:space="preserve">$"Sum is </w:t>
+      </w:r>
+      <w:r>
+        <w:rPr>
+          <w:rFonts w:ascii="Cascadia Mono" w:hAnsi="Cascadia Mono" w:cs="Cascadia Mono"/>
+          <w:color w:val="000000"/>
+          <w:sz w:val="19"/>
+          <w:szCs w:val="19"/>
+        </w:rPr>
+        <w:t>{sum}</w:t>
+      </w:r>
+      <w:r>
+        <w:rPr>
+          <w:rFonts w:ascii="Cascadia Mono" w:hAnsi="Cascadia Mono" w:cs="Cascadia Mono"/>
+          <w:color w:val="A31515"/>
+          <w:sz w:val="19"/>
+          <w:szCs w:val="19"/>
+        </w:rPr>
+        <w:t>"</w:t>
+      </w:r>
+      <w:r>
+        <w:rPr>
+          <w:rFonts w:ascii="Cascadia Mono" w:hAnsi="Cascadia Mono" w:cs="Cascadia Mono"/>
+          <w:color w:val="000000"/>
+          <w:sz w:val="19"/>
+          <w:szCs w:val="19"/>
+        </w:rPr>
+        <w:t>);</w:t>
+      </w:r>
+    </w:p>
+    <w:p>
+      <w:pPr>
+        <w:autoSpaceDE w:val="0"/>
+        <w:autoSpaceDN w:val="0"/>
+        <w:adjustRightInd w:val="0"/>
+        <w:spacing w:after="0" w:line="240" w:lineRule="auto"/>
+        <w:rPr>
+          <w:rFonts w:ascii="Cascadia Mono" w:hAnsi="Cascadia Mono" w:cs="Cascadia Mono"/>
+          <w:color w:val="000000"/>
+          <w:sz w:val="19"/>
+          <w:szCs w:val="19"/>
+        </w:rPr>
+      </w:pPr>
+      <w:r>
+        <w:rPr>
+          <w:rFonts w:ascii="Cascadia Mono" w:hAnsi="Cascadia Mono" w:cs="Cascadia Mono"/>
+          <w:color w:val="000000"/>
+          <w:sz w:val="19"/>
+          <w:szCs w:val="19"/>
+        </w:rPr>
+        <w:t xml:space="preserve">            </w:t>
+      </w:r>
+      <w:proofErr w:type="spellStart"/>
+      <w:r>
+        <w:rPr>
+          <w:rFonts w:ascii="Cascadia Mono" w:hAnsi="Cascadia Mono" w:cs="Cascadia Mono"/>
+          <w:color w:val="000000"/>
+          <w:sz w:val="19"/>
+          <w:szCs w:val="19"/>
+        </w:rPr>
+        <w:t>Console.WriteLine</w:t>
+      </w:r>
+      <w:proofErr w:type="spellEnd"/>
+      <w:r>
+        <w:rPr>
+          <w:rFonts w:ascii="Cascadia Mono" w:hAnsi="Cascadia Mono" w:cs="Cascadia Mono"/>
+          <w:color w:val="000000"/>
+          <w:sz w:val="19"/>
+          <w:szCs w:val="19"/>
+        </w:rPr>
+        <w:t>(</w:t>
+      </w:r>
+      <w:r>
+        <w:rPr>
+          <w:rFonts w:ascii="Cascadia Mono" w:hAnsi="Cascadia Mono" w:cs="Cascadia Mono"/>
+          <w:color w:val="A31515"/>
+          <w:sz w:val="19"/>
+          <w:szCs w:val="19"/>
+        </w:rPr>
+        <w:t xml:space="preserve">$"Difference is </w:t>
+      </w:r>
+      <w:r>
+        <w:rPr>
+          <w:rFonts w:ascii="Cascadia Mono" w:hAnsi="Cascadia Mono" w:cs="Cascadia Mono"/>
+          <w:color w:val="000000"/>
+          <w:sz w:val="19"/>
+          <w:szCs w:val="19"/>
+        </w:rPr>
+        <w:t>{subtract}</w:t>
+      </w:r>
+      <w:r>
+        <w:rPr>
+          <w:rFonts w:ascii="Cascadia Mono" w:hAnsi="Cascadia Mono" w:cs="Cascadia Mono"/>
+          <w:color w:val="A31515"/>
+          <w:sz w:val="19"/>
+          <w:szCs w:val="19"/>
+        </w:rPr>
+        <w:t>"</w:t>
+      </w:r>
+      <w:r>
+        <w:rPr>
+          <w:rFonts w:ascii="Cascadia Mono" w:hAnsi="Cascadia Mono" w:cs="Cascadia Mono"/>
+          <w:color w:val="000000"/>
+          <w:sz w:val="19"/>
+          <w:szCs w:val="19"/>
+        </w:rPr>
+        <w:t>);</w:t>
+      </w:r>
+    </w:p>
+    <w:p>
+      <w:pPr>
+        <w:autoSpaceDE w:val="0"/>
+        <w:autoSpaceDN w:val="0"/>
+        <w:adjustRightInd w:val="0"/>
+        <w:spacing w:after="0" w:line="240" w:lineRule="auto"/>
+        <w:rPr>
+          <w:rFonts w:ascii="Cascadia Mono" w:hAnsi="Cascadia Mono" w:cs="Cascadia Mono"/>
+          <w:color w:val="000000"/>
+          <w:sz w:val="19"/>
+          <w:szCs w:val="19"/>
+        </w:rPr>
+      </w:pPr>
+      <w:r>
+        <w:rPr>
+          <w:rFonts w:ascii="Cascadia Mono" w:hAnsi="Cascadia Mono" w:cs="Cascadia Mono"/>
+          <w:color w:val="000000"/>
+          <w:sz w:val="19"/>
+          <w:szCs w:val="19"/>
+        </w:rPr>
+        <w:t xml:space="preserve">            </w:t>
+      </w:r>
+      <w:proofErr w:type="spellStart"/>
+      <w:r>
+        <w:rPr>
+          <w:rFonts w:ascii="Cascadia Mono" w:hAnsi="Cascadia Mono" w:cs="Cascadia Mono"/>
+          <w:color w:val="000000"/>
+          <w:sz w:val="19"/>
+          <w:szCs w:val="19"/>
+        </w:rPr>
+        <w:t>Console.WriteLine</w:t>
+      </w:r>
+      <w:proofErr w:type="spellEnd"/>
+      <w:r>
+        <w:rPr>
+          <w:rFonts w:ascii="Cascadia Mono" w:hAnsi="Cascadia Mono" w:cs="Cascadia Mono"/>
+          <w:color w:val="000000"/>
+          <w:sz w:val="19"/>
+          <w:szCs w:val="19"/>
+        </w:rPr>
+        <w:t>(</w:t>
+      </w:r>
+      <w:r>
+        <w:rPr>
+          <w:rFonts w:ascii="Cascadia Mono" w:hAnsi="Cascadia Mono" w:cs="Cascadia Mono"/>
+          <w:color w:val="A31515"/>
+          <w:sz w:val="19"/>
+          <w:szCs w:val="19"/>
+        </w:rPr>
+        <w:t xml:space="preserve">$"Product is </w:t>
+      </w:r>
+      <w:r>
+        <w:rPr>
+          <w:rFonts w:ascii="Cascadia Mono" w:hAnsi="Cascadia Mono" w:cs="Cascadia Mono"/>
+          <w:color w:val="000000"/>
+          <w:sz w:val="19"/>
+          <w:szCs w:val="19"/>
+        </w:rPr>
+        <w:t>{product}</w:t>
+      </w:r>
+      <w:r>
+        <w:rPr>
+          <w:rFonts w:ascii="Cascadia Mono" w:hAnsi="Cascadia Mono" w:cs="Cascadia Mono"/>
+          <w:color w:val="A31515"/>
+          <w:sz w:val="19"/>
+          <w:szCs w:val="19"/>
+        </w:rPr>
+        <w:t>"</w:t>
+      </w:r>
+      <w:r>
+        <w:rPr>
+          <w:rFonts w:ascii="Cascadia Mono" w:hAnsi="Cascadia Mono" w:cs="Cascadia Mono"/>
+          <w:color w:val="000000"/>
+          <w:sz w:val="19"/>
+          <w:szCs w:val="19"/>
+        </w:rPr>
+        <w:t>);</w:t>
+      </w:r>
+    </w:p>
+    <w:p>
+      <w:pPr>
+        <w:autoSpaceDE w:val="0"/>
+        <w:autoSpaceDN w:val="0"/>
+        <w:adjustRightInd w:val="0"/>
+        <w:spacing w:after="0" w:line="240" w:lineRule="auto"/>
+        <w:rPr>
+          <w:rFonts w:ascii="Cascadia Mono" w:hAnsi="Cascadia Mono" w:cs="Cascadia Mono"/>
+          <w:color w:val="000000"/>
+          <w:sz w:val="19"/>
+          <w:szCs w:val="19"/>
+        </w:rPr>
+      </w:pPr>
+      <w:r>
+        <w:rPr>
+          <w:rFonts w:ascii="Cascadia Mono" w:hAnsi="Cascadia Mono" w:cs="Cascadia Mono"/>
+          <w:color w:val="000000"/>
+          <w:sz w:val="19"/>
+          <w:szCs w:val="19"/>
+        </w:rPr>
+        <w:t xml:space="preserve">            </w:t>
+      </w:r>
+      <w:proofErr w:type="spellStart"/>
+      <w:r>
+        <w:rPr>
+          <w:rFonts w:ascii="Cascadia Mono" w:hAnsi="Cascadia Mono" w:cs="Cascadia Mono"/>
+          <w:color w:val="000000"/>
+          <w:sz w:val="19"/>
+          <w:szCs w:val="19"/>
+        </w:rPr>
+        <w:t>Console.WriteLine</w:t>
+      </w:r>
+      <w:proofErr w:type="spellEnd"/>
+      <w:r>
+        <w:rPr>
+          <w:rFonts w:ascii="Cascadia Mono" w:hAnsi="Cascadia Mono" w:cs="Cascadia Mono"/>
+          <w:color w:val="000000"/>
+          <w:sz w:val="19"/>
+          <w:szCs w:val="19"/>
+        </w:rPr>
+        <w:t>(</w:t>
+      </w:r>
+      <w:r>
+        <w:rPr>
+          <w:rFonts w:ascii="Cascadia Mono" w:hAnsi="Cascadia Mono" w:cs="Cascadia Mono"/>
+          <w:color w:val="A31515"/>
+          <w:sz w:val="19"/>
+          <w:szCs w:val="19"/>
+        </w:rPr>
+        <w:t xml:space="preserve">$"Remainder is </w:t>
+      </w:r>
+      <w:r>
+        <w:rPr>
+          <w:rFonts w:ascii="Cascadia Mono" w:hAnsi="Cascadia Mono" w:cs="Cascadia Mono"/>
+          <w:color w:val="000000"/>
+          <w:sz w:val="19"/>
+          <w:szCs w:val="19"/>
+        </w:rPr>
+        <w:t>{remainder}</w:t>
+      </w:r>
+      <w:r>
+        <w:rPr>
+          <w:rFonts w:ascii="Cascadia Mono" w:hAnsi="Cascadia Mono" w:cs="Cascadia Mono"/>
+          <w:color w:val="A31515"/>
+          <w:sz w:val="19"/>
+          <w:szCs w:val="19"/>
+        </w:rPr>
+        <w:t>"</w:t>
+      </w:r>
+      <w:r>
+        <w:rPr>
+          <w:rFonts w:ascii="Cascadia Mono" w:hAnsi="Cascadia Mono" w:cs="Cascadia Mono"/>
+          <w:color w:val="000000"/>
+          <w:sz w:val="19"/>
+          <w:szCs w:val="19"/>
+        </w:rPr>
+        <w:t>);</w:t>
+      </w:r>
+    </w:p>
+    <w:p>
+      <w:r>
+        <w:rPr>
+          <w:rFonts w:ascii="Cascadia Mono" w:hAnsi="Cascadia Mono" w:cs="Cascadia Mono"/>
+          <w:color w:val="000000"/>
+          <w:sz w:val="19"/>
+          <w:szCs w:val="19"/>
+        </w:rPr>
+        <w:t xml:space="preserve">        </w:t>
+      </w:r>
+    </w:p>
+    <w:p>
+      <w:r>
+        <w:t>Optional / Default parameters</w:t>
+      </w:r>
+    </w:p>
+    <w:p>
+      <w:pPr>
+        <w:autoSpaceDE w:val="0"/>
+        <w:autoSpaceDN w:val="0"/>
+        <w:adjustRightInd w:val="0"/>
+        <w:spacing w:after="0" w:line="240" w:lineRule="auto"/>
+        <w:rPr>
+          <w:rFonts w:ascii="Consolas" w:hAnsi="Consolas" w:cs="Consolas"/>
+          <w:color w:val="000000"/>
+          <w:sz w:val="19"/>
+          <w:szCs w:val="19"/>
+        </w:rPr>
+      </w:pPr>
+      <w:r>
+        <w:rPr>
+          <w:rFonts w:ascii="Consolas" w:hAnsi="Consolas" w:cs="Consolas"/>
+          <w:color w:val="000000"/>
+          <w:sz w:val="19"/>
+          <w:szCs w:val="19"/>
+        </w:rPr>
+        <w:t xml:space="preserve">  </w:t>
+      </w:r>
+      <w:r>
+        <w:rPr>
+          <w:rFonts w:ascii="Consolas" w:hAnsi="Consolas" w:cs="Consolas"/>
+          <w:color w:val="008000"/>
+          <w:sz w:val="19"/>
+          <w:szCs w:val="19"/>
+        </w:rPr>
+        <w:t xml:space="preserve">// Default </w:t>
+      </w:r>
+      <w:proofErr w:type="gramStart"/>
+      <w:r>
+        <w:rPr>
+          <w:rFonts w:ascii="Consolas" w:hAnsi="Consolas" w:cs="Consolas"/>
+          <w:color w:val="008000"/>
+          <w:sz w:val="19"/>
+          <w:szCs w:val="19"/>
+        </w:rPr>
+        <w:t>/  Optional</w:t>
+      </w:r>
+      <w:proofErr w:type="gramEnd"/>
+      <w:r>
+        <w:rPr>
+          <w:rFonts w:ascii="Consolas" w:hAnsi="Consolas" w:cs="Consolas"/>
+          <w:color w:val="008000"/>
+          <w:sz w:val="19"/>
+          <w:szCs w:val="19"/>
+        </w:rPr>
+        <w:t xml:space="preserve"> Parameters</w:t>
+      </w:r>
+    </w:p>
+    <w:p>
+      <w:pPr>
+        <w:autoSpaceDE w:val="0"/>
+        <w:autoSpaceDN w:val="0"/>
+        <w:adjustRightInd w:val="0"/>
+        <w:spacing w:after="0" w:line="240" w:lineRule="auto"/>
+        <w:rPr>
+          <w:rFonts w:ascii="Consolas" w:hAnsi="Consolas" w:cs="Consolas"/>
+          <w:color w:val="000000"/>
+          <w:sz w:val="19"/>
+          <w:szCs w:val="19"/>
+        </w:rPr>
+      </w:pPr>
+      <w:r>
+        <w:rPr>
+          <w:rFonts w:ascii="Consolas" w:hAnsi="Consolas" w:cs="Consolas"/>
+          <w:color w:val="000000"/>
+          <w:sz w:val="19"/>
+          <w:szCs w:val="19"/>
+        </w:rPr>
+        <w:t xml:space="preserve">        </w:t>
+      </w:r>
+      <w:r>
+        <w:rPr>
+          <w:rFonts w:ascii="Consolas" w:hAnsi="Consolas" w:cs="Consolas"/>
+          <w:color w:val="0000FF"/>
+          <w:sz w:val="19"/>
+          <w:szCs w:val="19"/>
+        </w:rPr>
+        <w:t>static</w:t>
+      </w:r>
+      <w:r>
+        <w:rPr>
+          <w:rFonts w:ascii="Consolas" w:hAnsi="Consolas" w:cs="Consolas"/>
+          <w:color w:val="000000"/>
+          <w:sz w:val="19"/>
+          <w:szCs w:val="19"/>
+        </w:rPr>
+        <w:t xml:space="preserve"> </w:t>
+      </w:r>
+      <w:r>
+        <w:rPr>
+          <w:rFonts w:ascii="Consolas" w:hAnsi="Consolas" w:cs="Consolas"/>
+          <w:color w:val="0000FF"/>
+          <w:sz w:val="19"/>
+          <w:szCs w:val="19"/>
+        </w:rPr>
+        <w:t>void</w:t>
+      </w:r>
+      <w:r>
+        <w:rPr>
+          <w:rFonts w:ascii="Consolas" w:hAnsi="Consolas" w:cs="Consolas"/>
+          <w:color w:val="000000"/>
+          <w:sz w:val="19"/>
+          <w:szCs w:val="19"/>
+        </w:rPr>
+        <w:t xml:space="preserve"> </w:t>
+      </w:r>
+      <w:proofErr w:type="gramStart"/>
+      <w:r>
+        <w:rPr>
+          <w:rFonts w:ascii="Consolas" w:hAnsi="Consolas" w:cs="Consolas"/>
+          <w:color w:val="000000"/>
+          <w:sz w:val="19"/>
+          <w:szCs w:val="19"/>
+        </w:rPr>
+        <w:t>SI(</w:t>
+      </w:r>
+      <w:proofErr w:type="gramEnd"/>
+      <w:r>
+        <w:rPr>
+          <w:rFonts w:ascii="Consolas" w:hAnsi="Consolas" w:cs="Consolas"/>
+          <w:color w:val="0000FF"/>
+          <w:sz w:val="19"/>
+          <w:szCs w:val="19"/>
+        </w:rPr>
+        <w:t>int</w:t>
+      </w:r>
+      <w:r>
+        <w:rPr>
+          <w:rFonts w:ascii="Consolas" w:hAnsi="Consolas" w:cs="Consolas"/>
+          <w:color w:val="000000"/>
+          <w:sz w:val="19"/>
+          <w:szCs w:val="19"/>
+        </w:rPr>
+        <w:t xml:space="preserve"> p=12000, </w:t>
+      </w:r>
+      <w:r>
+        <w:rPr>
+          <w:rFonts w:ascii="Consolas" w:hAnsi="Consolas" w:cs="Consolas"/>
+          <w:color w:val="0000FF"/>
+          <w:sz w:val="19"/>
+          <w:szCs w:val="19"/>
+        </w:rPr>
+        <w:t>int</w:t>
+      </w:r>
+      <w:r>
+        <w:rPr>
+          <w:rFonts w:ascii="Consolas" w:hAnsi="Consolas" w:cs="Consolas"/>
+          <w:color w:val="000000"/>
+          <w:sz w:val="19"/>
+          <w:szCs w:val="19"/>
+        </w:rPr>
+        <w:t xml:space="preserve"> rate=9, </w:t>
+      </w:r>
+      <w:r>
+        <w:rPr>
+          <w:rFonts w:ascii="Consolas" w:hAnsi="Consolas" w:cs="Consolas"/>
+          <w:color w:val="0000FF"/>
+          <w:sz w:val="19"/>
+          <w:szCs w:val="19"/>
+        </w:rPr>
+        <w:t>int</w:t>
+      </w:r>
+      <w:r>
+        <w:rPr>
+          <w:rFonts w:ascii="Consolas" w:hAnsi="Consolas" w:cs="Consolas"/>
+          <w:color w:val="000000"/>
+          <w:sz w:val="19"/>
+          <w:szCs w:val="19"/>
+        </w:rPr>
+        <w:t xml:space="preserve"> time=10)</w:t>
+      </w:r>
+    </w:p>
+    <w:p>
+      <w:pPr>
+        <w:autoSpaceDE w:val="0"/>
+        <w:autoSpaceDN w:val="0"/>
+        <w:adjustRightInd w:val="0"/>
+        <w:spacing w:after="0" w:line="240" w:lineRule="auto"/>
+        <w:rPr>
+          <w:rFonts w:ascii="Consolas" w:hAnsi="Consolas" w:cs="Consolas"/>
+          <w:color w:val="000000"/>
+          <w:sz w:val="19"/>
+          <w:szCs w:val="19"/>
+        </w:rPr>
+      </w:pPr>
+      <w:r>
+        <w:rPr>
+          <w:rFonts w:ascii="Consolas" w:hAnsi="Consolas" w:cs="Consolas"/>
+          <w:color w:val="000000"/>
+          <w:sz w:val="19"/>
+          <w:szCs w:val="19"/>
+        </w:rPr>
+        <w:t xml:space="preserve">        {</w:t>
+      </w:r>
+    </w:p>
+    <w:p>
+      <w:pPr>
+        <w:autoSpaceDE w:val="0"/>
+        <w:autoSpaceDN w:val="0"/>
+        <w:adjustRightInd w:val="0"/>
+        <w:spacing w:after="0" w:line="240" w:lineRule="auto"/>
+        <w:rPr>
+          <w:rFonts w:ascii="Consolas" w:hAnsi="Consolas" w:cs="Consolas"/>
+          <w:color w:val="000000"/>
+          <w:sz w:val="19"/>
+          <w:szCs w:val="19"/>
+        </w:rPr>
+      </w:pPr>
+      <w:r>
+        <w:rPr>
+          <w:rFonts w:ascii="Consolas" w:hAnsi="Consolas" w:cs="Consolas"/>
+          <w:color w:val="000000"/>
+          <w:sz w:val="19"/>
+          <w:szCs w:val="19"/>
+        </w:rPr>
+        <w:t xml:space="preserve">            </w:t>
+      </w:r>
+      <w:proofErr w:type="spellStart"/>
+      <w:r>
+        <w:rPr>
+          <w:rFonts w:ascii="Consolas" w:hAnsi="Consolas" w:cs="Consolas"/>
+          <w:color w:val="000000"/>
+          <w:sz w:val="19"/>
+          <w:szCs w:val="19"/>
+        </w:rPr>
+        <w:t>Console.WriteLine</w:t>
+      </w:r>
+      <w:proofErr w:type="spellEnd"/>
+      <w:r>
+        <w:rPr>
+          <w:rFonts w:ascii="Consolas" w:hAnsi="Consolas" w:cs="Consolas"/>
+          <w:color w:val="000000"/>
+          <w:sz w:val="19"/>
+          <w:szCs w:val="19"/>
+        </w:rPr>
+        <w:t>((p*rate*time)/100);</w:t>
+      </w:r>
+    </w:p>
+    <w:p>
+      <w:r>
+        <w:rPr>
+          <w:rFonts w:ascii="Consolas" w:hAnsi="Consolas" w:cs="Consolas"/>
+          <w:color w:val="000000"/>
+          <w:sz w:val="19"/>
+          <w:szCs w:val="19"/>
+        </w:rPr>
+        <w:t xml:space="preserve">        }</w:t>
+      </w:r>
+    </w:p>
+    <w:p>
+      <w:r>
         <w:t>// They can be called like this</w:t>
       </w:r>
     </w:p>
@@ -2214,114 +3346,234 @@
           <w:sz w:val="19"/>
           <w:szCs w:val="19"/>
         </w:rPr>
-        <w:t xml:space="preserve">  SI(10000, 2, 7);</w:t>
-      </w:r>
-    </w:p>
-    <w:p>
-      <w:pPr>
-        <w:autoSpaceDE w:val="0"/>
-        <w:autoSpaceDN w:val="0"/>
-        <w:adjustRightInd w:val="0"/>
-        <w:spacing w:after="0" w:line="240" w:lineRule="auto"/>
-        <w:rPr>
-          <w:rFonts w:ascii="Consolas" w:hAnsi="Consolas" w:cs="Consolas"/>
-          <w:color w:val="000000"/>
-          <w:sz w:val="19"/>
-          <w:szCs w:val="19"/>
-        </w:rPr>
-      </w:pPr>
-      <w:r>
-        <w:rPr>
-          <w:rFonts w:ascii="Consolas" w:hAnsi="Consolas" w:cs="Consolas"/>
-          <w:color w:val="000000"/>
-          <w:sz w:val="19"/>
-          <w:szCs w:val="19"/>
-        </w:rPr>
-        <w:t xml:space="preserve">            SI(100000, 2);</w:t>
-      </w:r>
-    </w:p>
-    <w:p>
-      <w:pPr>
-        <w:autoSpaceDE w:val="0"/>
-        <w:autoSpaceDN w:val="0"/>
-        <w:adjustRightInd w:val="0"/>
-        <w:spacing w:after="0" w:line="240" w:lineRule="auto"/>
-        <w:rPr>
-          <w:rFonts w:ascii="Consolas" w:hAnsi="Consolas" w:cs="Consolas"/>
-          <w:color w:val="000000"/>
-          <w:sz w:val="19"/>
-          <w:szCs w:val="19"/>
-        </w:rPr>
-      </w:pPr>
-      <w:r>
-        <w:rPr>
-          <w:rFonts w:ascii="Consolas" w:hAnsi="Consolas" w:cs="Consolas"/>
-          <w:color w:val="000000"/>
-          <w:sz w:val="19"/>
-          <w:szCs w:val="19"/>
-        </w:rPr>
-        <w:t xml:space="preserve">            SI();</w:t>
-      </w:r>
-    </w:p>
-    <w:p>
-      <w:pPr>
-        <w:autoSpaceDE w:val="0"/>
-        <w:autoSpaceDN w:val="0"/>
-        <w:adjustRightInd w:val="0"/>
-        <w:spacing w:after="0" w:line="240" w:lineRule="auto"/>
-        <w:rPr>
-          <w:rFonts w:ascii="Consolas" w:hAnsi="Consolas" w:cs="Consolas"/>
-          <w:color w:val="000000"/>
-          <w:sz w:val="19"/>
-          <w:szCs w:val="19"/>
-        </w:rPr>
-      </w:pPr>
-      <w:r>
-        <w:rPr>
-          <w:rFonts w:ascii="Consolas" w:hAnsi="Consolas" w:cs="Consolas"/>
-          <w:color w:val="000000"/>
-          <w:sz w:val="19"/>
-          <w:szCs w:val="19"/>
-        </w:rPr>
-        <w:t xml:space="preserve">            SI(13000);</w:t>
-      </w:r>
-    </w:p>
-    <w:p>
-      <w:pPr>
-        <w:rPr>
-          <w:rFonts w:ascii="Consolas" w:hAnsi="Consolas" w:cs="Consolas"/>
-          <w:color w:val="000000"/>
-          <w:sz w:val="19"/>
-          <w:szCs w:val="19"/>
-        </w:rPr>
-      </w:pPr>
-      <w:r>
-        <w:rPr>
-          <w:rFonts w:ascii="Consolas" w:hAnsi="Consolas" w:cs="Consolas"/>
-          <w:color w:val="000000"/>
-          <w:sz w:val="19"/>
-          <w:szCs w:val="19"/>
-        </w:rPr>
-        <w:t xml:space="preserve">            SI(rate: 8);</w:t>
-      </w:r>
-    </w:p>
-    <w:p>
-      <w:pPr>
-        <w:rPr>
-          <w:rFonts w:ascii="Consolas" w:hAnsi="Consolas" w:cs="Consolas"/>
-          <w:color w:val="000000"/>
-          <w:sz w:val="19"/>
-          <w:szCs w:val="19"/>
-        </w:rPr>
-      </w:pPr>
-      <w:r>
-        <w:rPr>
-          <w:rFonts w:ascii="Consolas" w:hAnsi="Consolas" w:cs="Consolas"/>
-          <w:color w:val="000000"/>
-          <w:sz w:val="19"/>
-          <w:szCs w:val="19"/>
-        </w:rPr>
-        <w:t>Call By Value / Call By Reference</w:t>
+        <w:t xml:space="preserve">  </w:t>
+      </w:r>
+      <w:proofErr w:type="gramStart"/>
+      <w:r>
+        <w:rPr>
+          <w:rFonts w:ascii="Consolas" w:hAnsi="Consolas" w:cs="Consolas"/>
+          <w:color w:val="000000"/>
+          <w:sz w:val="19"/>
+          <w:szCs w:val="19"/>
+        </w:rPr>
+        <w:t>SI(</w:t>
+      </w:r>
+      <w:proofErr w:type="gramEnd"/>
+      <w:r>
+        <w:rPr>
+          <w:rFonts w:ascii="Consolas" w:hAnsi="Consolas" w:cs="Consolas"/>
+          <w:color w:val="000000"/>
+          <w:sz w:val="19"/>
+          <w:szCs w:val="19"/>
+        </w:rPr>
+        <w:t>10000, 2, 7);</w:t>
+      </w:r>
+    </w:p>
+    <w:p>
+      <w:pPr>
+        <w:autoSpaceDE w:val="0"/>
+        <w:autoSpaceDN w:val="0"/>
+        <w:adjustRightInd w:val="0"/>
+        <w:spacing w:after="0" w:line="240" w:lineRule="auto"/>
+        <w:rPr>
+          <w:rFonts w:ascii="Consolas" w:hAnsi="Consolas" w:cs="Consolas"/>
+          <w:color w:val="000000"/>
+          <w:sz w:val="19"/>
+          <w:szCs w:val="19"/>
+        </w:rPr>
+      </w:pPr>
+      <w:r>
+        <w:rPr>
+          <w:rFonts w:ascii="Consolas" w:hAnsi="Consolas" w:cs="Consolas"/>
+          <w:color w:val="000000"/>
+          <w:sz w:val="19"/>
+          <w:szCs w:val="19"/>
+        </w:rPr>
+        <w:t xml:space="preserve">            </w:t>
+      </w:r>
+      <w:proofErr w:type="gramStart"/>
+      <w:r>
+        <w:rPr>
+          <w:rFonts w:ascii="Consolas" w:hAnsi="Consolas" w:cs="Consolas"/>
+          <w:color w:val="000000"/>
+          <w:sz w:val="19"/>
+          <w:szCs w:val="19"/>
+        </w:rPr>
+        <w:t>SI(</w:t>
+      </w:r>
+      <w:proofErr w:type="gramEnd"/>
+      <w:r>
+        <w:rPr>
+          <w:rFonts w:ascii="Consolas" w:hAnsi="Consolas" w:cs="Consolas"/>
+          <w:color w:val="000000"/>
+          <w:sz w:val="19"/>
+          <w:szCs w:val="19"/>
+        </w:rPr>
+        <w:t>100000, 2);</w:t>
+      </w:r>
+    </w:p>
+    <w:p>
+      <w:pPr>
+        <w:autoSpaceDE w:val="0"/>
+        <w:autoSpaceDN w:val="0"/>
+        <w:adjustRightInd w:val="0"/>
+        <w:spacing w:after="0" w:line="240" w:lineRule="auto"/>
+        <w:rPr>
+          <w:rFonts w:ascii="Consolas" w:hAnsi="Consolas" w:cs="Consolas"/>
+          <w:color w:val="000000"/>
+          <w:sz w:val="19"/>
+          <w:szCs w:val="19"/>
+        </w:rPr>
+      </w:pPr>
+      <w:r>
+        <w:rPr>
+          <w:rFonts w:ascii="Consolas" w:hAnsi="Consolas" w:cs="Consolas"/>
+          <w:color w:val="000000"/>
+          <w:sz w:val="19"/>
+          <w:szCs w:val="19"/>
+        </w:rPr>
+        <w:t xml:space="preserve">            </w:t>
+      </w:r>
+      <w:proofErr w:type="gramStart"/>
+      <w:r>
+        <w:rPr>
+          <w:rFonts w:ascii="Consolas" w:hAnsi="Consolas" w:cs="Consolas"/>
+          <w:color w:val="000000"/>
+          <w:sz w:val="19"/>
+          <w:szCs w:val="19"/>
+        </w:rPr>
+        <w:t>SI(</w:t>
+      </w:r>
+      <w:proofErr w:type="gramEnd"/>
+      <w:r>
+        <w:rPr>
+          <w:rFonts w:ascii="Consolas" w:hAnsi="Consolas" w:cs="Consolas"/>
+          <w:color w:val="000000"/>
+          <w:sz w:val="19"/>
+          <w:szCs w:val="19"/>
+        </w:rPr>
+        <w:t>);</w:t>
+      </w:r>
+    </w:p>
+    <w:p>
+      <w:pPr>
+        <w:autoSpaceDE w:val="0"/>
+        <w:autoSpaceDN w:val="0"/>
+        <w:adjustRightInd w:val="0"/>
+        <w:spacing w:after="0" w:line="240" w:lineRule="auto"/>
+        <w:rPr>
+          <w:rFonts w:ascii="Consolas" w:hAnsi="Consolas" w:cs="Consolas"/>
+          <w:color w:val="000000"/>
+          <w:sz w:val="19"/>
+          <w:szCs w:val="19"/>
+        </w:rPr>
+      </w:pPr>
+      <w:r>
+        <w:rPr>
+          <w:rFonts w:ascii="Consolas" w:hAnsi="Consolas" w:cs="Consolas"/>
+          <w:color w:val="000000"/>
+          <w:sz w:val="19"/>
+          <w:szCs w:val="19"/>
+        </w:rPr>
+        <w:t xml:space="preserve">            </w:t>
+      </w:r>
+      <w:proofErr w:type="gramStart"/>
+      <w:r>
+        <w:rPr>
+          <w:rFonts w:ascii="Consolas" w:hAnsi="Consolas" w:cs="Consolas"/>
+          <w:color w:val="000000"/>
+          <w:sz w:val="19"/>
+          <w:szCs w:val="19"/>
+        </w:rPr>
+        <w:t>SI(</w:t>
+      </w:r>
+      <w:proofErr w:type="gramEnd"/>
+      <w:r>
+        <w:rPr>
+          <w:rFonts w:ascii="Consolas" w:hAnsi="Consolas" w:cs="Consolas"/>
+          <w:color w:val="000000"/>
+          <w:sz w:val="19"/>
+          <w:szCs w:val="19"/>
+        </w:rPr>
+        <w:t>13000);</w:t>
+      </w:r>
+    </w:p>
+    <w:p>
+      <w:pPr>
+        <w:rPr>
+          <w:rFonts w:ascii="Consolas" w:hAnsi="Consolas" w:cs="Consolas"/>
+          <w:color w:val="000000"/>
+          <w:sz w:val="19"/>
+          <w:szCs w:val="19"/>
+        </w:rPr>
+      </w:pPr>
+      <w:r>
+        <w:rPr>
+          <w:rFonts w:ascii="Consolas" w:hAnsi="Consolas" w:cs="Consolas"/>
+          <w:color w:val="000000"/>
+          <w:sz w:val="19"/>
+          <w:szCs w:val="19"/>
+        </w:rPr>
+        <w:t xml:space="preserve">            </w:t>
+      </w:r>
+      <w:proofErr w:type="gramStart"/>
+      <w:r>
+        <w:rPr>
+          <w:rFonts w:ascii="Consolas" w:hAnsi="Consolas" w:cs="Consolas"/>
+          <w:color w:val="000000"/>
+          <w:sz w:val="19"/>
+          <w:szCs w:val="19"/>
+        </w:rPr>
+        <w:t>SI(</w:t>
+      </w:r>
+      <w:proofErr w:type="gramEnd"/>
+      <w:r>
+        <w:rPr>
+          <w:rFonts w:ascii="Consolas" w:hAnsi="Consolas" w:cs="Consolas"/>
+          <w:color w:val="000000"/>
+          <w:sz w:val="19"/>
+          <w:szCs w:val="19"/>
+        </w:rPr>
+        <w:t>rate: 8);</w:t>
+      </w:r>
+    </w:p>
+    <w:p>
+      <w:pPr>
+        <w:rPr>
+          <w:rFonts w:ascii="Consolas" w:hAnsi="Consolas" w:cs="Consolas"/>
+          <w:color w:val="000000"/>
+          <w:sz w:val="19"/>
+          <w:szCs w:val="19"/>
+        </w:rPr>
+      </w:pPr>
+      <w:r>
+        <w:rPr>
+          <w:rFonts w:ascii="Consolas" w:hAnsi="Consolas" w:cs="Consolas"/>
+          <w:color w:val="000000"/>
+          <w:sz w:val="19"/>
+          <w:szCs w:val="19"/>
+        </w:rPr>
+        <w:t xml:space="preserve">Call By Value / Call </w:t>
+      </w:r>
+      <w:proofErr w:type="gramStart"/>
+      <w:r>
+        <w:rPr>
+          <w:rFonts w:ascii="Consolas" w:hAnsi="Consolas" w:cs="Consolas"/>
+          <w:color w:val="000000"/>
+          <w:sz w:val="19"/>
+          <w:szCs w:val="19"/>
+        </w:rPr>
+        <w:t>By</w:t>
+      </w:r>
+      <w:proofErr w:type="gramEnd"/>
+      <w:r>
+        <w:rPr>
+          <w:rFonts w:ascii="Consolas" w:hAnsi="Consolas" w:cs="Consolas"/>
+          <w:color w:val="000000"/>
+          <w:sz w:val="19"/>
+          <w:szCs w:val="19"/>
+        </w:rPr>
+        <w:t xml:space="preserve"> Reference</w:t>
       </w:r>
     </w:p>
     <w:p>
@@ -2380,8 +3632,9 @@
           <w:szCs w:val="19"/>
           <w:lang w:eastAsia="en-IN"/>
         </w:rPr>
+        <w:lastRenderedPageBreak/>
         <w:drawing>
-          <wp:inline distT="0" distB="0" distL="0" distR="0" wp14:anchorId="4A064E4C" wp14:editId="0A2721D0">
+          <wp:inline distT="0" distB="0" distL="0" distR="0" wp14:anchorId="4A064E4C" wp14:editId="5F24B2D5">
             <wp:extent cx="5719445" cy="2332355"/>
             <wp:effectExtent l="0" t="0" r="0" b="0"/>
             <wp:docPr id="2" name="Picture 2"/>
@@ -2491,7 +3744,27 @@
           <w:sz w:val="19"/>
           <w:szCs w:val="19"/>
         </w:rPr>
-        <w:t xml:space="preserve">            Console.WriteLine(</w:t>
+        <w:t xml:space="preserve">            </w:t>
+      </w:r>
+      <w:proofErr w:type="spellStart"/>
+      <w:r>
+        <w:rPr>
+          <w:rFonts w:ascii="Consolas" w:hAnsi="Consolas" w:cs="Consolas"/>
+          <w:color w:val="000000"/>
+          <w:sz w:val="19"/>
+          <w:szCs w:val="19"/>
+        </w:rPr>
+        <w:t>Console.WriteLine</w:t>
+      </w:r>
+      <w:proofErr w:type="spellEnd"/>
+      <w:r>
+        <w:rPr>
+          <w:rFonts w:ascii="Consolas" w:hAnsi="Consolas" w:cs="Consolas"/>
+          <w:color w:val="000000"/>
+          <w:sz w:val="19"/>
+          <w:szCs w:val="19"/>
+        </w:rPr>
+        <w:t>(</w:t>
       </w:r>
       <w:r>
         <w:rPr>
@@ -2509,8 +3782,19 @@
           <w:sz w:val="19"/>
           <w:szCs w:val="19"/>
         </w:rPr>
-        <w:t xml:space="preserve"> + X); ;</w:t>
-      </w:r>
+        <w:t xml:space="preserve"> + X)</w:t>
+      </w:r>
+      <w:proofErr w:type="gramStart"/>
+      <w:r>
+        <w:rPr>
+          <w:rFonts w:ascii="Consolas" w:hAnsi="Consolas" w:cs="Consolas"/>
+          <w:color w:val="000000"/>
+          <w:sz w:val="19"/>
+          <w:szCs w:val="19"/>
+        </w:rPr>
+        <w:t>; ;</w:t>
+      </w:r>
+      <w:proofErr w:type="gramEnd"/>
     </w:p>
     <w:p>
       <w:pPr>
@@ -2555,7 +3839,27 @@
           <w:sz w:val="19"/>
           <w:szCs w:val="19"/>
         </w:rPr>
-        <w:t xml:space="preserve">            Console.WriteLine(</w:t>
+        <w:t xml:space="preserve">            </w:t>
+      </w:r>
+      <w:proofErr w:type="spellStart"/>
+      <w:r>
+        <w:rPr>
+          <w:rFonts w:ascii="Consolas" w:hAnsi="Consolas" w:cs="Consolas"/>
+          <w:color w:val="000000"/>
+          <w:sz w:val="19"/>
+          <w:szCs w:val="19"/>
+        </w:rPr>
+        <w:t>Console.WriteLine</w:t>
+      </w:r>
+      <w:proofErr w:type="spellEnd"/>
+      <w:r>
+        <w:rPr>
+          <w:rFonts w:ascii="Consolas" w:hAnsi="Consolas" w:cs="Consolas"/>
+          <w:color w:val="000000"/>
+          <w:sz w:val="19"/>
+          <w:szCs w:val="19"/>
+        </w:rPr>
+        <w:t>(</w:t>
       </w:r>
       <w:r>
         <w:rPr>
@@ -2637,7 +3941,27 @@
           <w:sz w:val="19"/>
           <w:szCs w:val="19"/>
         </w:rPr>
-        <w:t xml:space="preserve">            Console.WriteLine(</w:t>
+        <w:t xml:space="preserve">            </w:t>
+      </w:r>
+      <w:proofErr w:type="spellStart"/>
+      <w:r>
+        <w:rPr>
+          <w:rFonts w:ascii="Consolas" w:hAnsi="Consolas" w:cs="Consolas"/>
+          <w:color w:val="000000"/>
+          <w:sz w:val="19"/>
+          <w:szCs w:val="19"/>
+        </w:rPr>
+        <w:t>Console.WriteLine</w:t>
+      </w:r>
+      <w:proofErr w:type="spellEnd"/>
+      <w:r>
+        <w:rPr>
+          <w:rFonts w:ascii="Consolas" w:hAnsi="Consolas" w:cs="Consolas"/>
+          <w:color w:val="000000"/>
+          <w:sz w:val="19"/>
+          <w:szCs w:val="19"/>
+        </w:rPr>
+        <w:t>(</w:t>
       </w:r>
       <w:r>
         <w:rPr>
@@ -2807,7 +4131,27 @@
           <w:sz w:val="19"/>
           <w:szCs w:val="19"/>
         </w:rPr>
-        <w:t xml:space="preserve">            Console.Write(</w:t>
+        <w:t xml:space="preserve">            </w:t>
+      </w:r>
+      <w:proofErr w:type="spellStart"/>
+      <w:r>
+        <w:rPr>
+          <w:rFonts w:ascii="Consolas" w:hAnsi="Consolas" w:cs="Consolas"/>
+          <w:color w:val="000000"/>
+          <w:sz w:val="19"/>
+          <w:szCs w:val="19"/>
+        </w:rPr>
+        <w:t>Console.Write</w:t>
+      </w:r>
+      <w:proofErr w:type="spellEnd"/>
+      <w:r>
+        <w:rPr>
+          <w:rFonts w:ascii="Consolas" w:hAnsi="Consolas" w:cs="Consolas"/>
+          <w:color w:val="000000"/>
+          <w:sz w:val="19"/>
+          <w:szCs w:val="19"/>
+        </w:rPr>
+        <w:t>(</w:t>
       </w:r>
       <w:r>
         <w:rPr>
@@ -2871,7 +4215,27 @@
           <w:sz w:val="19"/>
           <w:szCs w:val="19"/>
         </w:rPr>
-        <w:t xml:space="preserve">            Console.WriteLine(X);</w:t>
+        <w:t xml:space="preserve">            </w:t>
+      </w:r>
+      <w:proofErr w:type="spellStart"/>
+      <w:r>
+        <w:rPr>
+          <w:rFonts w:ascii="Consolas" w:hAnsi="Consolas" w:cs="Consolas"/>
+          <w:color w:val="000000"/>
+          <w:sz w:val="19"/>
+          <w:szCs w:val="19"/>
+        </w:rPr>
+        <w:t>Console.WriteLine</w:t>
+      </w:r>
+      <w:proofErr w:type="spellEnd"/>
+      <w:r>
+        <w:rPr>
+          <w:rFonts w:ascii="Consolas" w:hAnsi="Consolas" w:cs="Consolas"/>
+          <w:color w:val="000000"/>
+          <w:sz w:val="19"/>
+          <w:szCs w:val="19"/>
+        </w:rPr>
+        <w:t>(X);</w:t>
       </w:r>
     </w:p>
     <w:p>
@@ -3049,7 +4413,27 @@
           <w:sz w:val="19"/>
           <w:szCs w:val="19"/>
         </w:rPr>
-        <w:t xml:space="preserve">            Console.Write(</w:t>
+        <w:t xml:space="preserve">            </w:t>
+      </w:r>
+      <w:proofErr w:type="spellStart"/>
+      <w:r>
+        <w:rPr>
+          <w:rFonts w:ascii="Consolas" w:hAnsi="Consolas" w:cs="Consolas"/>
+          <w:color w:val="000000"/>
+          <w:sz w:val="19"/>
+          <w:szCs w:val="19"/>
+        </w:rPr>
+        <w:t>Console.Write</w:t>
+      </w:r>
+      <w:proofErr w:type="spellEnd"/>
+      <w:r>
+        <w:rPr>
+          <w:rFonts w:ascii="Consolas" w:hAnsi="Consolas" w:cs="Consolas"/>
+          <w:color w:val="000000"/>
+          <w:sz w:val="19"/>
+          <w:szCs w:val="19"/>
+        </w:rPr>
+        <w:t>(</w:t>
       </w:r>
       <w:r>
         <w:rPr>
@@ -3113,8 +4497,27 @@
           <w:sz w:val="19"/>
           <w:szCs w:val="19"/>
         </w:rPr>
-        <w:lastRenderedPageBreak/>
-        <w:t xml:space="preserve">            Console.WriteLine(X);</w:t>
+        <w:t xml:space="preserve">            </w:t>
+      </w:r>
+      <w:proofErr w:type="spellStart"/>
+      <w:r>
+        <w:rPr>
+          <w:rFonts w:ascii="Consolas" w:hAnsi="Consolas" w:cs="Consolas"/>
+          <w:color w:val="000000"/>
+          <w:sz w:val="19"/>
+          <w:szCs w:val="19"/>
+        </w:rPr>
+        <w:t>Console.WriteLine</w:t>
+      </w:r>
+      <w:proofErr w:type="spellEnd"/>
+      <w:r>
+        <w:rPr>
+          <w:rFonts w:ascii="Consolas" w:hAnsi="Consolas" w:cs="Consolas"/>
+          <w:color w:val="000000"/>
+          <w:sz w:val="19"/>
+          <w:szCs w:val="19"/>
+        </w:rPr>
+        <w:t>(X);</w:t>
       </w:r>
     </w:p>
     <w:p>
@@ -3141,12 +4544,7 @@
     <w:p/>
     <w:p/>
     <w:sectPr>
-      <w:headerReference w:type="even" r:id="rId8"/>
-      <w:headerReference w:type="default" r:id="rId9"/>
-      <w:footerReference w:type="even" r:id="rId10"/>
-      <w:footerReference w:type="default" r:id="rId11"/>
-      <w:headerReference w:type="first" r:id="rId12"/>
-      <w:footerReference w:type="first" r:id="rId13"/>
+      <w:headerReference w:type="default" r:id="rId8"/>
       <w:pgSz w:w="11906" w:h="16838"/>
       <w:pgMar w:top="1440" w:right="1440" w:bottom="1440" w:left="1440" w:header="708" w:footer="708" w:gutter="0"/>
       <w:cols w:space="708"/>
@@ -3181,36 +4579,6 @@
 </w:endnotes>
 </file>
 
-<file path=word/footer1.xml><?xml version="1.0" encoding="utf-8"?>
-<w:ftr xmlns:wpc="http://schemas.microsoft.com/office/word/2010/wordprocessingCanvas" xmlns:cx="http://schemas.microsoft.com/office/drawing/2014/chartex" xmlns:cx1="http://schemas.microsoft.com/office/drawing/2015/9/8/chartex" xmlns:cx2="http://schemas.microsoft.com/office/drawing/2015/10/21/chartex" xmlns:cx3="http://schemas.microsoft.com/office/drawing/2016/5/9/chartex" xmlns:cx4="http://schemas.microsoft.com/office/drawing/2016/5/10/chartex" xmlns:cx5="http://schemas.microsoft.com/office/drawing/2016/5/11/chartex" xmlns:cx6="http://schemas.microsoft.com/office/drawing/2016/5/12/chartex" xmlns:cx7="http://schemas.microsoft.com/office/drawing/2016/5/13/chartex" xmlns:cx8="http://schemas.microsoft.com/office/drawing/2016/5/14/chartex" xmlns:mc="http://schemas.openxmlformats.org/markup-compatibility/2006" xmlns:aink="http://schemas.microsoft.com/office/drawing/2016/ink" xmlns:am3d="http://schemas.microsoft.com/office/drawing/2017/model3d" xmlns:o="urn:schemas-microsoft-com:office:office" xmlns:oel="http://schemas.microsoft.com/office/2019/extlst" xmlns:r="http://schemas.openxmlformats.org/officeDocument/2006/relationships" xmlns:m="http://schemas.openxmlformats.org/officeDocument/2006/math" xmlns:v="urn:schemas-microsoft-com:vml" xmlns:wp14="http://schemas.microsoft.com/office/word/2010/wordprocessingDrawing" xmlns:wp="http://schemas.openxmlformats.org/drawingml/2006/wordprocessingDrawing" xmlns:w10="urn:schemas-microsoft-com:office:word" xmlns:w="http://schemas.openxmlformats.org/wordprocessingml/2006/main" xmlns:w14="http://schemas.microsoft.com/office/word/2010/wordml" xmlns:w15="http://schemas.microsoft.com/office/word/2012/wordml" xmlns:w16cex="http://schemas.microsoft.com/office/word/2018/wordml/cex" xmlns:w16cid="http://schemas.microsoft.com/office/word/2016/wordml/cid" xmlns:w16="http://schemas.microsoft.com/office/word/2018/wordml" xmlns:w16sdtdh="http://schemas.microsoft.com/office/word/2020/wordml/sdtdatahash" xmlns:w16se="http://schemas.microsoft.com/office/word/2015/wordml/symex" xmlns:wpg="http://schemas.microsoft.com/office/word/2010/wordprocessingGroup" xmlns:wpi="http://schemas.microsoft.com/office/word/2010/wordprocessingInk" xmlns:wne="http://schemas.microsoft.com/office/word/2006/wordml" xmlns:wps="http://schemas.microsoft.com/office/word/2010/wordprocessingShape" mc:Ignorable="w14 w15 w16se w16cid w16 w16cex w16sdtdh wp14">
-  <w:p>
-    <w:pPr>
-      <w:pStyle w:val="Footer"/>
-    </w:pPr>
-  </w:p>
-</w:ftr>
-</file>
-
-<file path=word/footer2.xml><?xml version="1.0" encoding="utf-8"?>
-<w:ftr xmlns:wpc="http://schemas.microsoft.com/office/word/2010/wordprocessingCanvas" xmlns:cx="http://schemas.microsoft.com/office/drawing/2014/chartex" xmlns:cx1="http://schemas.microsoft.com/office/drawing/2015/9/8/chartex" xmlns:cx2="http://schemas.microsoft.com/office/drawing/2015/10/21/chartex" xmlns:cx3="http://schemas.microsoft.com/office/drawing/2016/5/9/chartex" xmlns:cx4="http://schemas.microsoft.com/office/drawing/2016/5/10/chartex" xmlns:cx5="http://schemas.microsoft.com/office/drawing/2016/5/11/chartex" xmlns:cx6="http://schemas.microsoft.com/office/drawing/2016/5/12/chartex" xmlns:cx7="http://schemas.microsoft.com/office/drawing/2016/5/13/chartex" xmlns:cx8="http://schemas.microsoft.com/office/drawing/2016/5/14/chartex" xmlns:mc="http://schemas.openxmlformats.org/markup-compatibility/2006" xmlns:aink="http://schemas.microsoft.com/office/drawing/2016/ink" xmlns:am3d="http://schemas.microsoft.com/office/drawing/2017/model3d" xmlns:o="urn:schemas-microsoft-com:office:office" xmlns:oel="http://schemas.microsoft.com/office/2019/extlst" xmlns:r="http://schemas.openxmlformats.org/officeDocument/2006/relationships" xmlns:m="http://schemas.openxmlformats.org/officeDocument/2006/math" xmlns:v="urn:schemas-microsoft-com:vml" xmlns:wp14="http://schemas.microsoft.com/office/word/2010/wordprocessingDrawing" xmlns:wp="http://schemas.openxmlformats.org/drawingml/2006/wordprocessingDrawing" xmlns:w10="urn:schemas-microsoft-com:office:word" xmlns:w="http://schemas.openxmlformats.org/wordprocessingml/2006/main" xmlns:w14="http://schemas.microsoft.com/office/word/2010/wordml" xmlns:w15="http://schemas.microsoft.com/office/word/2012/wordml" xmlns:w16cex="http://schemas.microsoft.com/office/word/2018/wordml/cex" xmlns:w16cid="http://schemas.microsoft.com/office/word/2016/wordml/cid" xmlns:w16="http://schemas.microsoft.com/office/word/2018/wordml" xmlns:w16sdtdh="http://schemas.microsoft.com/office/word/2020/wordml/sdtdatahash" xmlns:w16se="http://schemas.microsoft.com/office/word/2015/wordml/symex" xmlns:wpg="http://schemas.microsoft.com/office/word/2010/wordprocessingGroup" xmlns:wpi="http://schemas.microsoft.com/office/word/2010/wordprocessingInk" xmlns:wne="http://schemas.microsoft.com/office/word/2006/wordml" xmlns:wps="http://schemas.microsoft.com/office/word/2010/wordprocessingShape" mc:Ignorable="w14 w15 w16se w16cid w16 w16cex w16sdtdh wp14">
-  <w:p>
-    <w:pPr>
-      <w:pStyle w:val="Footer"/>
-    </w:pPr>
-  </w:p>
-</w:ftr>
-</file>
-
-<file path=word/footer3.xml><?xml version="1.0" encoding="utf-8"?>
-<w:ftr xmlns:wpc="http://schemas.microsoft.com/office/word/2010/wordprocessingCanvas" xmlns:cx="http://schemas.microsoft.com/office/drawing/2014/chartex" xmlns:cx1="http://schemas.microsoft.com/office/drawing/2015/9/8/chartex" xmlns:cx2="http://schemas.microsoft.com/office/drawing/2015/10/21/chartex" xmlns:cx3="http://schemas.microsoft.com/office/drawing/2016/5/9/chartex" xmlns:cx4="http://schemas.microsoft.com/office/drawing/2016/5/10/chartex" xmlns:cx5="http://schemas.microsoft.com/office/drawing/2016/5/11/chartex" xmlns:cx6="http://schemas.microsoft.com/office/drawing/2016/5/12/chartex" xmlns:cx7="http://schemas.microsoft.com/office/drawing/2016/5/13/chartex" xmlns:cx8="http://schemas.microsoft.com/office/drawing/2016/5/14/chartex" xmlns:mc="http://schemas.openxmlformats.org/markup-compatibility/2006" xmlns:aink="http://schemas.microsoft.com/office/drawing/2016/ink" xmlns:am3d="http://schemas.microsoft.com/office/drawing/2017/model3d" xmlns:o="urn:schemas-microsoft-com:office:office" xmlns:oel="http://schemas.microsoft.com/office/2019/extlst" xmlns:r="http://schemas.openxmlformats.org/officeDocument/2006/relationships" xmlns:m="http://schemas.openxmlformats.org/officeDocument/2006/math" xmlns:v="urn:schemas-microsoft-com:vml" xmlns:wp14="http://schemas.microsoft.com/office/word/2010/wordprocessingDrawing" xmlns:wp="http://schemas.openxmlformats.org/drawingml/2006/wordprocessingDrawing" xmlns:w10="urn:schemas-microsoft-com:office:word" xmlns:w="http://schemas.openxmlformats.org/wordprocessingml/2006/main" xmlns:w14="http://schemas.microsoft.com/office/word/2010/wordml" xmlns:w15="http://schemas.microsoft.com/office/word/2012/wordml" xmlns:w16cex="http://schemas.microsoft.com/office/word/2018/wordml/cex" xmlns:w16cid="http://schemas.microsoft.com/office/word/2016/wordml/cid" xmlns:w16="http://schemas.microsoft.com/office/word/2018/wordml" xmlns:w16sdtdh="http://schemas.microsoft.com/office/word/2020/wordml/sdtdatahash" xmlns:w16se="http://schemas.microsoft.com/office/word/2015/wordml/symex" xmlns:wpg="http://schemas.microsoft.com/office/word/2010/wordprocessingGroup" xmlns:wpi="http://schemas.microsoft.com/office/word/2010/wordprocessingInk" xmlns:wne="http://schemas.microsoft.com/office/word/2006/wordml" xmlns:wps="http://schemas.microsoft.com/office/word/2010/wordprocessingShape" mc:Ignorable="w14 w15 w16se w16cid w16 w16cex w16sdtdh wp14">
-  <w:p>
-    <w:pPr>
-      <w:pStyle w:val="Footer"/>
-    </w:pPr>
-  </w:p>
-</w:ftr>
-</file>
-
 <file path=word/footnotes.xml><?xml version="1.0" encoding="utf-8"?>
 <w:footnotes xmlns:wpc="http://schemas.microsoft.com/office/word/2010/wordprocessingCanvas" xmlns:cx="http://schemas.microsoft.com/office/drawing/2014/chartex" xmlns:cx1="http://schemas.microsoft.com/office/drawing/2015/9/8/chartex" xmlns:cx2="http://schemas.microsoft.com/office/drawing/2015/10/21/chartex" xmlns:cx3="http://schemas.microsoft.com/office/drawing/2016/5/9/chartex" xmlns:cx4="http://schemas.microsoft.com/office/drawing/2016/5/10/chartex" xmlns:cx5="http://schemas.microsoft.com/office/drawing/2016/5/11/chartex" xmlns:cx6="http://schemas.microsoft.com/office/drawing/2016/5/12/chartex" xmlns:cx7="http://schemas.microsoft.com/office/drawing/2016/5/13/chartex" xmlns:cx8="http://schemas.microsoft.com/office/drawing/2016/5/14/chartex" xmlns:mc="http://schemas.openxmlformats.org/markup-compatibility/2006" xmlns:aink="http://schemas.microsoft.com/office/drawing/2016/ink" xmlns:am3d="http://schemas.microsoft.com/office/drawing/2017/model3d" xmlns:o="urn:schemas-microsoft-com:office:office" xmlns:oel="http://schemas.microsoft.com/office/2019/extlst" xmlns:r="http://schemas.openxmlformats.org/officeDocument/2006/relationships" xmlns:m="http://schemas.openxmlformats.org/officeDocument/2006/math" xmlns:v="urn:schemas-microsoft-com:vml" xmlns:wp14="http://schemas.microsoft.com/office/word/2010/wordprocessingDrawing" xmlns:wp="http://schemas.openxmlformats.org/drawingml/2006/wordprocessingDrawing" xmlns:w10="urn:schemas-microsoft-com:office:word" xmlns:w="http://schemas.openxmlformats.org/wordprocessingml/2006/main" xmlns:w14="http://schemas.microsoft.com/office/word/2010/wordml" xmlns:w15="http://schemas.microsoft.com/office/word/2012/wordml" xmlns:w16cex="http://schemas.microsoft.com/office/word/2018/wordml/cex" xmlns:w16cid="http://schemas.microsoft.com/office/word/2016/wordml/cid" xmlns:w16="http://schemas.microsoft.com/office/word/2018/wordml" xmlns:w16sdtdh="http://schemas.microsoft.com/office/word/2020/wordml/sdtdatahash" xmlns:w16se="http://schemas.microsoft.com/office/word/2015/wordml/symex" xmlns:wpg="http://schemas.microsoft.com/office/word/2010/wordprocessingGroup" xmlns:wpi="http://schemas.microsoft.com/office/word/2010/wordprocessingInk" xmlns:wne="http://schemas.microsoft.com/office/word/2006/wordml" xmlns:wps="http://schemas.microsoft.com/office/word/2010/wordprocessingShape" mc:Ignorable="w14 w15 w16se w16cid w16 w16cex w16sdtdh wp14">
   <w:footnote w:type="separator" w:id="-1">
@@ -3243,72 +4611,6 @@
       <w:pStyle w:val="Header"/>
     </w:pPr>
   </w:p>
-</w:hdr>
-</file>
-
-<file path=word/header2.xml><?xml version="1.0" encoding="utf-8"?>
-<w:hdr xmlns:wpc="http://schemas.microsoft.com/office/word/2010/wordprocessingCanvas" xmlns:cx="http://schemas.microsoft.com/office/drawing/2014/chartex" xmlns:cx1="http://schemas.microsoft.com/office/drawing/2015/9/8/chartex" xmlns:cx2="http://schemas.microsoft.com/office/drawing/2015/10/21/chartex" xmlns:cx3="http://schemas.microsoft.com/office/drawing/2016/5/9/chartex" xmlns:cx4="http://schemas.microsoft.com/office/drawing/2016/5/10/chartex" xmlns:cx5="http://schemas.microsoft.com/office/drawing/2016/5/11/chartex" xmlns:cx6="http://schemas.microsoft.com/office/drawing/2016/5/12/chartex" xmlns:cx7="http://schemas.microsoft.com/office/drawing/2016/5/13/chartex" xmlns:cx8="http://schemas.microsoft.com/office/drawing/2016/5/14/chartex" xmlns:mc="http://schemas.openxmlformats.org/markup-compatibility/2006" xmlns:aink="http://schemas.microsoft.com/office/drawing/2016/ink" xmlns:am3d="http://schemas.microsoft.com/office/drawing/2017/model3d" xmlns:o="urn:schemas-microsoft-com:office:office" xmlns:oel="http://schemas.microsoft.com/office/2019/extlst" xmlns:r="http://schemas.openxmlformats.org/officeDocument/2006/relationships" xmlns:m="http://schemas.openxmlformats.org/officeDocument/2006/math" xmlns:v="urn:schemas-microsoft-com:vml" xmlns:wp14="http://schemas.microsoft.com/office/word/2010/wordprocessingDrawing" xmlns:wp="http://schemas.openxmlformats.org/drawingml/2006/wordprocessingDrawing" xmlns:w10="urn:schemas-microsoft-com:office:word" xmlns:w="http://schemas.openxmlformats.org/wordprocessingml/2006/main" xmlns:w14="http://schemas.microsoft.com/office/word/2010/wordml" xmlns:w15="http://schemas.microsoft.com/office/word/2012/wordml" xmlns:w16cex="http://schemas.microsoft.com/office/word/2018/wordml/cex" xmlns:w16cid="http://schemas.microsoft.com/office/word/2016/wordml/cid" xmlns:w16="http://schemas.microsoft.com/office/word/2018/wordml" xmlns:w16sdtdh="http://schemas.microsoft.com/office/word/2020/wordml/sdtdatahash" xmlns:w16se="http://schemas.microsoft.com/office/word/2015/wordml/symex" xmlns:wpg="http://schemas.microsoft.com/office/word/2010/wordprocessingGroup" xmlns:wpi="http://schemas.microsoft.com/office/word/2010/wordprocessingInk" xmlns:wne="http://schemas.microsoft.com/office/word/2006/wordml" xmlns:wps="http://schemas.microsoft.com/office/word/2010/wordprocessingShape" mc:Ignorable="w14 w15 w16se w16cid w16 w16cex w16sdtdh wp14">
-  <w:p>
-    <w:pPr>
-      <w:pStyle w:val="Header"/>
-    </w:pPr>
-    <w:r>
-      <w:rPr>
-        <w:noProof/>
-      </w:rPr>
-      <w:drawing>
-        <wp:inline distT="0" distB="0" distL="0" distR="0" wp14:anchorId="5B1761AA" wp14:editId="2B0A9565">
-          <wp:extent cx="2236470" cy="746811"/>
-          <wp:effectExtent l="0" t="0" r="0" b="0"/>
-          <wp:docPr id="1943093707" name="Picture 1"/>
-          <wp:cNvGraphicFramePr>
-            <a:graphicFrameLocks xmlns:a="http://schemas.openxmlformats.org/drawingml/2006/main" noChangeAspect="1"/>
-          </wp:cNvGraphicFramePr>
-          <a:graphic xmlns:a="http://schemas.openxmlformats.org/drawingml/2006/main">
-            <a:graphicData uri="http://schemas.openxmlformats.org/drawingml/2006/picture">
-              <pic:pic xmlns:pic="http://schemas.openxmlformats.org/drawingml/2006/picture">
-                <pic:nvPicPr>
-                  <pic:cNvPr id="1943093707" name="Picture 1943093707"/>
-                  <pic:cNvPicPr/>
-                </pic:nvPicPr>
-                <pic:blipFill>
-                  <a:blip r:embed="rId1">
-                    <a:extLst>
-                      <a:ext uri="{28A0092B-C50C-407E-A947-70E740481C1C}">
-                        <a14:useLocalDpi xmlns:a14="http://schemas.microsoft.com/office/drawing/2010/main" val="0"/>
-                      </a:ext>
-                    </a:extLst>
-                  </a:blip>
-                  <a:stretch>
-                    <a:fillRect/>
-                  </a:stretch>
-                </pic:blipFill>
-                <pic:spPr>
-                  <a:xfrm>
-                    <a:off x="0" y="0"/>
-                    <a:ext cx="2292654" cy="765572"/>
-                  </a:xfrm>
-                  <a:prstGeom prst="rect">
-                    <a:avLst/>
-                  </a:prstGeom>
-                </pic:spPr>
-              </pic:pic>
-            </a:graphicData>
-          </a:graphic>
-        </wp:inline>
-      </w:drawing>
-    </w:r>
-  </w:p>
-  <w:p>
-    <w:pPr>
-      <w:pStyle w:val="Header"/>
-    </w:pPr>
-  </w:p>
-</w:hdr>
-</file>
-
-<file path=word/header3.xml><?xml version="1.0" encoding="utf-8"?>
-<w:hdr xmlns:wpc="http://schemas.microsoft.com/office/word/2010/wordprocessingCanvas" xmlns:cx="http://schemas.microsoft.com/office/drawing/2014/chartex" xmlns:cx1="http://schemas.microsoft.com/office/drawing/2015/9/8/chartex" xmlns:cx2="http://schemas.microsoft.com/office/drawing/2015/10/21/chartex" xmlns:cx3="http://schemas.microsoft.com/office/drawing/2016/5/9/chartex" xmlns:cx4="http://schemas.microsoft.com/office/drawing/2016/5/10/chartex" xmlns:cx5="http://schemas.microsoft.com/office/drawing/2016/5/11/chartex" xmlns:cx6="http://schemas.microsoft.com/office/drawing/2016/5/12/chartex" xmlns:cx7="http://schemas.microsoft.com/office/drawing/2016/5/13/chartex" xmlns:cx8="http://schemas.microsoft.com/office/drawing/2016/5/14/chartex" xmlns:mc="http://schemas.openxmlformats.org/markup-compatibility/2006" xmlns:aink="http://schemas.microsoft.com/office/drawing/2016/ink" xmlns:am3d="http://schemas.microsoft.com/office/drawing/2017/model3d" xmlns:o="urn:schemas-microsoft-com:office:office" xmlns:oel="http://schemas.microsoft.com/office/2019/extlst" xmlns:r="http://schemas.openxmlformats.org/officeDocument/2006/relationships" xmlns:m="http://schemas.openxmlformats.org/officeDocument/2006/math" xmlns:v="urn:schemas-microsoft-com:vml" xmlns:wp14="http://schemas.microsoft.com/office/word/2010/wordprocessingDrawing" xmlns:wp="http://schemas.openxmlformats.org/drawingml/2006/wordprocessingDrawing" xmlns:w10="urn:schemas-microsoft-com:office:word" xmlns:w="http://schemas.openxmlformats.org/wordprocessingml/2006/main" xmlns:w14="http://schemas.microsoft.com/office/word/2010/wordml" xmlns:w15="http://schemas.microsoft.com/office/word/2012/wordml" xmlns:w16cex="http://schemas.microsoft.com/office/word/2018/wordml/cex" xmlns:w16cid="http://schemas.microsoft.com/office/word/2016/wordml/cid" xmlns:w16="http://schemas.microsoft.com/office/word/2018/wordml" xmlns:w16sdtdh="http://schemas.microsoft.com/office/word/2020/wordml/sdtdatahash" xmlns:w16se="http://schemas.microsoft.com/office/word/2015/wordml/symex" xmlns:wpg="http://schemas.microsoft.com/office/word/2010/wordprocessingGroup" xmlns:wpi="http://schemas.microsoft.com/office/word/2010/wordprocessingInk" xmlns:wne="http://schemas.microsoft.com/office/word/2006/wordml" xmlns:wps="http://schemas.microsoft.com/office/word/2010/wordprocessingShape" mc:Ignorable="w14 w15 w16se w16cid w16 w16cex w16sdtdh wp14">
   <w:p>
     <w:pPr>
       <w:pStyle w:val="Header"/>
@@ -3320,6 +4622,95 @@
 <file path=word/numbering.xml><?xml version="1.0" encoding="utf-8"?>
 <w:numbering xmlns:wpc="http://schemas.microsoft.com/office/word/2010/wordprocessingCanvas" xmlns:cx="http://schemas.microsoft.com/office/drawing/2014/chartex" xmlns:cx1="http://schemas.microsoft.com/office/drawing/2015/9/8/chartex" xmlns:cx2="http://schemas.microsoft.com/office/drawing/2015/10/21/chartex" xmlns:cx3="http://schemas.microsoft.com/office/drawing/2016/5/9/chartex" xmlns:cx4="http://schemas.microsoft.com/office/drawing/2016/5/10/chartex" xmlns:cx5="http://schemas.microsoft.com/office/drawing/2016/5/11/chartex" xmlns:cx6="http://schemas.microsoft.com/office/drawing/2016/5/12/chartex" xmlns:cx7="http://schemas.microsoft.com/office/drawing/2016/5/13/chartex" xmlns:cx8="http://schemas.microsoft.com/office/drawing/2016/5/14/chartex" xmlns:mc="http://schemas.openxmlformats.org/markup-compatibility/2006" xmlns:aink="http://schemas.microsoft.com/office/drawing/2016/ink" xmlns:am3d="http://schemas.microsoft.com/office/drawing/2017/model3d" xmlns:o="urn:schemas-microsoft-com:office:office" xmlns:oel="http://schemas.microsoft.com/office/2019/extlst" xmlns:r="http://schemas.openxmlformats.org/officeDocument/2006/relationships" xmlns:m="http://schemas.openxmlformats.org/officeDocument/2006/math" xmlns:v="urn:schemas-microsoft-com:vml" xmlns:wp14="http://schemas.microsoft.com/office/word/2010/wordprocessingDrawing" xmlns:wp="http://schemas.openxmlformats.org/drawingml/2006/wordprocessingDrawing" xmlns:w10="urn:schemas-microsoft-com:office:word" xmlns:w="http://schemas.openxmlformats.org/wordprocessingml/2006/main" xmlns:w14="http://schemas.microsoft.com/office/word/2010/wordml" xmlns:w15="http://schemas.microsoft.com/office/word/2012/wordml" xmlns:w16cex="http://schemas.microsoft.com/office/word/2018/wordml/cex" xmlns:w16cid="http://schemas.microsoft.com/office/word/2016/wordml/cid" xmlns:w16="http://schemas.microsoft.com/office/word/2018/wordml" xmlns:w16sdtdh="http://schemas.microsoft.com/office/word/2020/wordml/sdtdatahash" xmlns:w16se="http://schemas.microsoft.com/office/word/2015/wordml/symex" xmlns:wpg="http://schemas.microsoft.com/office/word/2010/wordprocessingGroup" xmlns:wpi="http://schemas.microsoft.com/office/word/2010/wordprocessingInk" xmlns:wne="http://schemas.microsoft.com/office/word/2006/wordml" xmlns:wps="http://schemas.microsoft.com/office/word/2010/wordprocessingShape" mc:Ignorable="w14 w15 w16se w16cid w16 w16cex w16sdtdh wp14">
   <w:abstractNum w:abstractNumId="0" w15:restartNumberingAfterBreak="0">
+    <w:nsid w:val="037C6BEA"/>
+    <w:multiLevelType w:val="hybridMultilevel"/>
+    <w:tmpl w:val="D78CA788"/>
+    <w:lvl w:ilvl="0" w:tplc="4009000F">
+      <w:start w:val="1"/>
+      <w:numFmt w:val="decimal"/>
+      <w:lvlText w:val="%1."/>
+      <w:lvlJc w:val="left"/>
+      <w:pPr>
+        <w:ind w:left="720" w:hanging="360"/>
+      </w:pPr>
+      <w:rPr>
+        <w:rFonts w:hint="default"/>
+      </w:rPr>
+    </w:lvl>
+    <w:lvl w:ilvl="1" w:tplc="40090019">
+      <w:start w:val="1"/>
+      <w:numFmt w:val="lowerLetter"/>
+      <w:lvlText w:val="%2."/>
+      <w:lvlJc w:val="left"/>
+      <w:pPr>
+        <w:ind w:left="1440" w:hanging="360"/>
+      </w:pPr>
+    </w:lvl>
+    <w:lvl w:ilvl="2" w:tplc="4009001B" w:tentative="1">
+      <w:start w:val="1"/>
+      <w:numFmt w:val="lowerRoman"/>
+      <w:lvlText w:val="%3."/>
+      <w:lvlJc w:val="right"/>
+      <w:pPr>
+        <w:ind w:left="2160" w:hanging="180"/>
+      </w:pPr>
+    </w:lvl>
+    <w:lvl w:ilvl="3" w:tplc="4009000F" w:tentative="1">
+      <w:start w:val="1"/>
+      <w:numFmt w:val="decimal"/>
+      <w:lvlText w:val="%4."/>
+      <w:lvlJc w:val="left"/>
+      <w:pPr>
+        <w:ind w:left="2880" w:hanging="360"/>
+      </w:pPr>
+    </w:lvl>
+    <w:lvl w:ilvl="4" w:tplc="40090019" w:tentative="1">
+      <w:start w:val="1"/>
+      <w:numFmt w:val="lowerLetter"/>
+      <w:lvlText w:val="%5."/>
+      <w:lvlJc w:val="left"/>
+      <w:pPr>
+        <w:ind w:left="3600" w:hanging="360"/>
+      </w:pPr>
+    </w:lvl>
+    <w:lvl w:ilvl="5" w:tplc="4009001B" w:tentative="1">
+      <w:start w:val="1"/>
+      <w:numFmt w:val="lowerRoman"/>
+      <w:lvlText w:val="%6."/>
+      <w:lvlJc w:val="right"/>
+      <w:pPr>
+        <w:ind w:left="4320" w:hanging="180"/>
+      </w:pPr>
+    </w:lvl>
+    <w:lvl w:ilvl="6" w:tplc="4009000F" w:tentative="1">
+      <w:start w:val="1"/>
+      <w:numFmt w:val="decimal"/>
+      <w:lvlText w:val="%7."/>
+      <w:lvlJc w:val="left"/>
+      <w:pPr>
+        <w:ind w:left="5040" w:hanging="360"/>
+      </w:pPr>
+    </w:lvl>
+    <w:lvl w:ilvl="7" w:tplc="40090019" w:tentative="1">
+      <w:start w:val="1"/>
+      <w:numFmt w:val="lowerLetter"/>
+      <w:lvlText w:val="%8."/>
+      <w:lvlJc w:val="left"/>
+      <w:pPr>
+        <w:ind w:left="5760" w:hanging="360"/>
+      </w:pPr>
+    </w:lvl>
+    <w:lvl w:ilvl="8" w:tplc="4009001B" w:tentative="1">
+      <w:start w:val="1"/>
+      <w:numFmt w:val="lowerRoman"/>
+      <w:lvlText w:val="%9."/>
+      <w:lvlJc w:val="right"/>
+      <w:pPr>
+        <w:ind w:left="6480" w:hanging="180"/>
+      </w:pPr>
+    </w:lvl>
+  </w:abstractNum>
+  <w:abstractNum w:abstractNumId="1" w15:restartNumberingAfterBreak="0">
     <w:nsid w:val="11E81238"/>
     <w:multiLevelType w:val="hybridMultilevel"/>
     <w:tmpl w:val="DAB0436E"/>
@@ -3408,7 +4799,7 @@
       </w:pPr>
     </w:lvl>
   </w:abstractNum>
-  <w:abstractNum w:abstractNumId="1" w15:restartNumberingAfterBreak="0">
+  <w:abstractNum w:abstractNumId="2" w15:restartNumberingAfterBreak="0">
     <w:nsid w:val="21AD2E23"/>
     <w:multiLevelType w:val="hybridMultilevel"/>
     <w:tmpl w:val="E8D02C3E"/>
@@ -3497,7 +4888,7 @@
       </w:pPr>
     </w:lvl>
   </w:abstractNum>
-  <w:abstractNum w:abstractNumId="2" w15:restartNumberingAfterBreak="0">
+  <w:abstractNum w:abstractNumId="3" w15:restartNumberingAfterBreak="0">
     <w:nsid w:val="58E042C0"/>
     <w:multiLevelType w:val="hybridMultilevel"/>
     <w:tmpl w:val="14B254D0"/>
@@ -3586,7 +4977,7 @@
       </w:pPr>
     </w:lvl>
   </w:abstractNum>
-  <w:abstractNum w:abstractNumId="3" w15:restartNumberingAfterBreak="0">
+  <w:abstractNum w:abstractNumId="4" w15:restartNumberingAfterBreak="0">
     <w:nsid w:val="5A774333"/>
     <w:multiLevelType w:val="hybridMultilevel"/>
     <w:tmpl w:val="DAB0436E"/>
@@ -3675,7 +5066,7 @@
       </w:pPr>
     </w:lvl>
   </w:abstractNum>
-  <w:abstractNum w:abstractNumId="4" w15:restartNumberingAfterBreak="0">
+  <w:abstractNum w:abstractNumId="5" w15:restartNumberingAfterBreak="0">
     <w:nsid w:val="5E524CBA"/>
     <w:multiLevelType w:val="hybridMultilevel"/>
     <w:tmpl w:val="14B254D0"/>
@@ -3764,7 +5155,7 @@
       </w:pPr>
     </w:lvl>
   </w:abstractNum>
-  <w:abstractNum w:abstractNumId="5" w15:restartNumberingAfterBreak="0">
+  <w:abstractNum w:abstractNumId="6" w15:restartNumberingAfterBreak="0">
     <w:nsid w:val="622C05B1"/>
     <w:multiLevelType w:val="hybridMultilevel"/>
     <w:tmpl w:val="239A5656"/>
@@ -3877,7 +5268,7 @@
       </w:rPr>
     </w:lvl>
   </w:abstractNum>
-  <w:abstractNum w:abstractNumId="6" w15:restartNumberingAfterBreak="0">
+  <w:abstractNum w:abstractNumId="7" w15:restartNumberingAfterBreak="0">
     <w:nsid w:val="7F1343C3"/>
     <w:multiLevelType w:val="hybridMultilevel"/>
     <w:tmpl w:val="14B254D0"/>
@@ -3967,25 +5358,28 @@
     </w:lvl>
   </w:abstractNum>
   <w:num w:numId="1" w16cid:durableId="1050108197">
+    <w:abstractNumId w:val="3"/>
+  </w:num>
+  <w:num w:numId="2" w16cid:durableId="1307927377">
+    <w:abstractNumId w:val="4"/>
+  </w:num>
+  <w:num w:numId="3" w16cid:durableId="1781416649">
+    <w:abstractNumId w:val="1"/>
+  </w:num>
+  <w:num w:numId="4" w16cid:durableId="1249772024">
+    <w:abstractNumId w:val="5"/>
+  </w:num>
+  <w:num w:numId="5" w16cid:durableId="1504735953">
+    <w:abstractNumId w:val="7"/>
+  </w:num>
+  <w:num w:numId="6" w16cid:durableId="2054302554">
+    <w:abstractNumId w:val="6"/>
+  </w:num>
+  <w:num w:numId="7" w16cid:durableId="371809836">
     <w:abstractNumId w:val="2"/>
   </w:num>
-  <w:num w:numId="2" w16cid:durableId="1307927377">
-    <w:abstractNumId w:val="3"/>
-  </w:num>
-  <w:num w:numId="3" w16cid:durableId="1781416649">
+  <w:num w:numId="8" w16cid:durableId="1796870504">
     <w:abstractNumId w:val="0"/>
-  </w:num>
-  <w:num w:numId="4" w16cid:durableId="1249772024">
-    <w:abstractNumId w:val="4"/>
-  </w:num>
-  <w:num w:numId="5" w16cid:durableId="1504735953">
-    <w:abstractNumId w:val="6"/>
-  </w:num>
-  <w:num w:numId="6" w16cid:durableId="2054302554">
-    <w:abstractNumId w:val="5"/>
-  </w:num>
-  <w:num w:numId="7" w16cid:durableId="371809836">
-    <w:abstractNumId w:val="1"/>
   </w:num>
 </w:numbering>
 </file>

</xml_diff>